<commit_message>
Trabajo edu actualizado. Primer apartado del white paper finalizado
</commit_message>
<xml_diff>
--- a/ProyectoInterfaces.docx
+++ b/ProyectoInterfaces.docx
@@ -661,14 +661,27 @@
       <w:r>
         <w:t xml:space="preserve">Imagen </w:t>
       </w:r>
-      <w:fldSimple w:instr=" SEQ Imagen \* ARABIC ">
-        <w:r>
-          <w:rPr>
-            <w:noProof/>
-          </w:rPr>
-          <w:t>1</w:t>
-        </w:r>
-      </w:fldSimple>
+      <w:r>
+        <w:fldChar w:fldCharType="begin"/>
+      </w:r>
+      <w:r>
+        <w:instrText xml:space="preserve"> SEQ Imagen \* ARABIC </w:instrText>
+      </w:r>
+      <w:r>
+        <w:fldChar w:fldCharType="separate"/>
+      </w:r>
+      <w:r>
+        <w:rPr>
+          <w:noProof/>
+        </w:rPr>
+        <w:t>1</w:t>
+      </w:r>
+      <w:r>
+        <w:rPr>
+          <w:noProof/>
+        </w:rPr>
+        <w:fldChar w:fldCharType="end"/>
+      </w:r>
       <w:r>
         <w:t>. Oficinas de la empresa LEGO.</w:t>
       </w:r>
@@ -1124,7 +1137,7 @@
                 <w:noProof/>
               </w:rPr>
               <w:drawing>
-                <wp:inline distT="0" distB="0" distL="0" distR="0" wp14:anchorId="202DC46A" wp14:editId="29F4ADB8">
+                <wp:inline distT="0" distB="0" distL="0" distR="0" wp14:anchorId="202DC46A" wp14:editId="375CC9DE">
                   <wp:extent cx="1828800" cy="1828800"/>
                   <wp:effectExtent l="0" t="0" r="0" b="0"/>
                   <wp:docPr id="6" name="Imagen 6" descr="Icono&#10;&#10;Descripción generada automáticamente"/>
@@ -1183,14 +1196,27 @@
       <w:r>
         <w:t xml:space="preserve">Imagen </w:t>
       </w:r>
-      <w:fldSimple w:instr=" SEQ Imagen \* ARABIC ">
-        <w:r>
-          <w:rPr>
-            <w:noProof/>
-          </w:rPr>
-          <w:t>2</w:t>
-        </w:r>
-      </w:fldSimple>
+      <w:r>
+        <w:fldChar w:fldCharType="begin"/>
+      </w:r>
+      <w:r>
+        <w:instrText xml:space="preserve"> SEQ Imagen \* ARABIC </w:instrText>
+      </w:r>
+      <w:r>
+        <w:fldChar w:fldCharType="separate"/>
+      </w:r>
+      <w:r>
+        <w:rPr>
+          <w:noProof/>
+        </w:rPr>
+        <w:t>2</w:t>
+      </w:r>
+      <w:r>
+        <w:rPr>
+          <w:noProof/>
+        </w:rPr>
+        <w:fldChar w:fldCharType="end"/>
+      </w:r>
       <w:r>
         <w:t>. Lenguajes de programación Java y XML</w:t>
       </w:r>
@@ -1262,6 +1288,11 @@
       <w:r>
         <w:t>, sino que tiene esquemas flexibles que permiten un desarrollo mucho más rápido.</w:t>
       </w:r>
+    </w:p>
+    <w:p>
+      <w:pPr>
+        <w:jc w:val="both"/>
+      </w:pPr>
     </w:p>
     <w:p>
       <w:pPr>
@@ -1323,19 +1354,31 @@
       <w:r>
         <w:t xml:space="preserve">Imagen </w:t>
       </w:r>
-      <w:fldSimple w:instr=" SEQ Imagen \* ARABIC ">
-        <w:r>
-          <w:rPr>
-            <w:noProof/>
-          </w:rPr>
-          <w:t>3</w:t>
-        </w:r>
-      </w:fldSimple>
+      <w:r>
+        <w:fldChar w:fldCharType="begin"/>
+      </w:r>
+      <w:r>
+        <w:instrText xml:space="preserve"> SEQ Imagen \* ARABIC </w:instrText>
+      </w:r>
+      <w:r>
+        <w:fldChar w:fldCharType="separate"/>
+      </w:r>
+      <w:r>
+        <w:rPr>
+          <w:noProof/>
+        </w:rPr>
+        <w:t>3</w:t>
+      </w:r>
+      <w:r>
+        <w:rPr>
+          <w:noProof/>
+        </w:rPr>
+        <w:fldChar w:fldCharType="end"/>
+      </w:r>
       <w:r>
         <w:t>. Diferencias entre BBDD relacionales y no relacionales</w:t>
       </w:r>
     </w:p>
-    <w:p/>
     <w:p/>
     <w:p>
       <w:pPr>
@@ -1352,7 +1395,7 @@
     </w:p>
     <w:p>
       <w:pPr>
-        <w:pStyle w:val="Ttulo2"/>
+        <w:pStyle w:val="Ttulo1"/>
         <w:numPr>
           <w:ilvl w:val="1"/>
           <w:numId w:val="1"/>
@@ -1381,7 +1424,7 @@
     </w:p>
     <w:p>
       <w:pPr>
-        <w:pStyle w:val="Ttulo3"/>
+        <w:pStyle w:val="Ttulo2"/>
         <w:numPr>
           <w:ilvl w:val="2"/>
           <w:numId w:val="1"/>
@@ -1764,10 +1807,10 @@
         </w:rPr>
         <w:lastRenderedPageBreak/>
         <w:drawing>
-          <wp:anchor distT="0" distB="0" distL="114300" distR="114300" simplePos="0" relativeHeight="251660288" behindDoc="0" locked="0" layoutInCell="1" allowOverlap="1" wp14:anchorId="4EE298AB" wp14:editId="463409FB">
+          <wp:anchor distT="0" distB="0" distL="114300" distR="114300" simplePos="0" relativeHeight="251660288" behindDoc="0" locked="0" layoutInCell="1" allowOverlap="1" wp14:anchorId="4EE298AB" wp14:editId="2A0BC420">
             <wp:simplePos x="0" y="0"/>
             <wp:positionH relativeFrom="column">
-              <wp:posOffset>3339465</wp:posOffset>
+              <wp:posOffset>3072765</wp:posOffset>
             </wp:positionH>
             <wp:positionV relativeFrom="paragraph">
               <wp:posOffset>-4445</wp:posOffset>
@@ -1882,14 +1925,27 @@
       <w:r>
         <w:t xml:space="preserve">Imagen </w:t>
       </w:r>
-      <w:fldSimple w:instr=" SEQ Imagen \* ARABIC ">
-        <w:r>
-          <w:rPr>
-            <w:noProof/>
-          </w:rPr>
-          <w:t>4</w:t>
-        </w:r>
-      </w:fldSimple>
+      <w:r>
+        <w:fldChar w:fldCharType="begin"/>
+      </w:r>
+      <w:r>
+        <w:instrText xml:space="preserve"> SEQ Imagen \* ARABIC </w:instrText>
+      </w:r>
+      <w:r>
+        <w:fldChar w:fldCharType="separate"/>
+      </w:r>
+      <w:r>
+        <w:rPr>
+          <w:noProof/>
+        </w:rPr>
+        <w:t>4</w:t>
+      </w:r>
+      <w:r>
+        <w:rPr>
+          <w:noProof/>
+        </w:rPr>
+        <w:fldChar w:fldCharType="end"/>
+      </w:r>
       <w:r>
         <w:t xml:space="preserve">. Componentes de distintos </w:t>
       </w:r>
@@ -1909,7 +1965,7 @@
     </w:p>
     <w:p>
       <w:pPr>
-        <w:pStyle w:val="Ttulo3"/>
+        <w:pStyle w:val="Ttulo2"/>
         <w:numPr>
           <w:ilvl w:val="2"/>
           <w:numId w:val="1"/>
@@ -2022,14 +2078,27 @@
       <w:r>
         <w:t xml:space="preserve">Imagen </w:t>
       </w:r>
-      <w:fldSimple w:instr=" SEQ Imagen \* ARABIC ">
-        <w:r>
-          <w:rPr>
-            <w:noProof/>
-          </w:rPr>
-          <w:t>5</w:t>
-        </w:r>
-      </w:fldSimple>
+      <w:r>
+        <w:fldChar w:fldCharType="begin"/>
+      </w:r>
+      <w:r>
+        <w:instrText xml:space="preserve"> SEQ Imagen \* ARABIC </w:instrText>
+      </w:r>
+      <w:r>
+        <w:fldChar w:fldCharType="separate"/>
+      </w:r>
+      <w:r>
+        <w:rPr>
+          <w:noProof/>
+        </w:rPr>
+        <w:t>5</w:t>
+      </w:r>
+      <w:r>
+        <w:rPr>
+          <w:noProof/>
+        </w:rPr>
+        <w:fldChar w:fldCharType="end"/>
+      </w:r>
       <w:r>
         <w:t xml:space="preserve">. Atributos de componentes en un </w:t>
       </w:r>
@@ -2045,25 +2114,17 @@
     <w:p/>
     <w:p>
       <w:pPr>
-        <w:pStyle w:val="Ttulo3"/>
+        <w:pStyle w:val="Ttulo2"/>
         <w:numPr>
           <w:ilvl w:val="2"/>
           <w:numId w:val="1"/>
         </w:numPr>
-        <w:rPr>
-          <w:i/>
-          <w:iCs/>
-        </w:rPr>
       </w:pPr>
       <w:r>
         <w:t xml:space="preserve">Elementos </w:t>
       </w:r>
       <w:proofErr w:type="spellStart"/>
       <w:r>
-        <w:rPr>
-          <w:i/>
-          <w:iCs/>
-        </w:rPr>
         <w:t>listeners</w:t>
       </w:r>
       <w:proofErr w:type="spellEnd"/>
@@ -2174,14 +2235,27 @@
       <w:r>
         <w:t xml:space="preserve">Imagen </w:t>
       </w:r>
-      <w:fldSimple w:instr=" SEQ Imagen \* ARABIC ">
-        <w:r>
-          <w:rPr>
-            <w:noProof/>
-          </w:rPr>
-          <w:t>6</w:t>
-        </w:r>
-      </w:fldSimple>
+      <w:r>
+        <w:fldChar w:fldCharType="begin"/>
+      </w:r>
+      <w:r>
+        <w:instrText xml:space="preserve"> SEQ Imagen \* ARABIC </w:instrText>
+      </w:r>
+      <w:r>
+        <w:fldChar w:fldCharType="separate"/>
+      </w:r>
+      <w:r>
+        <w:rPr>
+          <w:noProof/>
+        </w:rPr>
+        <w:t>6</w:t>
+      </w:r>
+      <w:r>
+        <w:rPr>
+          <w:noProof/>
+        </w:rPr>
+        <w:fldChar w:fldCharType="end"/>
+      </w:r>
       <w:r>
         <w:t xml:space="preserve">. Ejemplo de evento de entrada o </w:t>
       </w:r>
@@ -2223,12 +2297,20 @@
     </w:p>
     <w:p>
       <w:pPr>
-        <w:pStyle w:val="Ttulo3"/>
+        <w:jc w:val="both"/>
+      </w:pPr>
+    </w:p>
+    <w:p>
+      <w:pPr>
+        <w:pStyle w:val="Ttulo2"/>
         <w:numPr>
           <w:ilvl w:val="2"/>
           <w:numId w:val="1"/>
         </w:numPr>
       </w:pPr>
+      <w:r>
+        <w:t xml:space="preserve"> </w:t>
+      </w:r>
       <w:r>
         <w:t>Persistencia</w:t>
       </w:r>
@@ -2332,14 +2414,27 @@
       <w:r>
         <w:t xml:space="preserve">Imagen </w:t>
       </w:r>
-      <w:fldSimple w:instr=" SEQ Imagen \* ARABIC ">
-        <w:r>
-          <w:rPr>
-            <w:noProof/>
-          </w:rPr>
-          <w:t>7</w:t>
-        </w:r>
-      </w:fldSimple>
+      <w:r>
+        <w:fldChar w:fldCharType="begin"/>
+      </w:r>
+      <w:r>
+        <w:instrText xml:space="preserve"> SEQ Imagen \* ARABIC </w:instrText>
+      </w:r>
+      <w:r>
+        <w:fldChar w:fldCharType="separate"/>
+      </w:r>
+      <w:r>
+        <w:rPr>
+          <w:noProof/>
+        </w:rPr>
+        <w:t>7</w:t>
+      </w:r>
+      <w:r>
+        <w:rPr>
+          <w:noProof/>
+        </w:rPr>
+        <w:fldChar w:fldCharType="end"/>
+      </w:r>
       <w:r>
         <w:t xml:space="preserve">. Patrón de diseño </w:t>
       </w:r>
@@ -2413,11 +2508,6 @@
     </w:p>
     <w:p>
       <w:pPr>
-        <w:jc w:val="both"/>
-      </w:pPr>
-    </w:p>
-    <w:p>
-      <w:pPr>
         <w:pStyle w:val="Ttulo3"/>
         <w:numPr>
           <w:ilvl w:val="2"/>
@@ -2433,6 +2523,237 @@
       <w:pPr>
         <w:jc w:val="both"/>
       </w:pPr>
+      <w:r>
+        <w:t>En el caso concreto de Android Studio, existe la opción de crear una APK desde el propio IDE. Una APK es un archivo ejecutable que contiene todos los datos del proyecto para poder realizar la instalación en cualquier dispositivo Android.</w:t>
+      </w:r>
+    </w:p>
+    <w:p>
+      <w:pPr>
+        <w:jc w:val="both"/>
+      </w:pPr>
+      <w:r>
+        <w:t>Para obtener la APK desde Android Studio, debemos realizar los siguientes pasos:</w:t>
+      </w:r>
+    </w:p>
+    <w:p>
+      <w:pPr>
+        <w:pStyle w:val="Prrafodelista"/>
+        <w:numPr>
+          <w:ilvl w:val="0"/>
+          <w:numId w:val="6"/>
+        </w:numPr>
+        <w:jc w:val="both"/>
+      </w:pPr>
+      <w:r>
+        <w:t xml:space="preserve">En la barra de herramientas superior, escogemos la opción de </w:t>
+      </w:r>
+      <w:proofErr w:type="spellStart"/>
+      <w:r>
+        <w:rPr>
+          <w:i/>
+          <w:iCs/>
+        </w:rPr>
+        <w:t>Build</w:t>
+      </w:r>
+      <w:proofErr w:type="spellEnd"/>
+      <w:r>
+        <w:rPr>
+          <w:i/>
+          <w:iCs/>
+        </w:rPr>
+        <w:t>.</w:t>
+      </w:r>
+    </w:p>
+    <w:p>
+      <w:pPr>
+        <w:pStyle w:val="Prrafodelista"/>
+        <w:numPr>
+          <w:ilvl w:val="0"/>
+          <w:numId w:val="6"/>
+        </w:numPr>
+        <w:jc w:val="both"/>
+      </w:pPr>
+      <w:r>
+        <w:t xml:space="preserve">Dentro de las opciones disponibles, seleccionamos </w:t>
+      </w:r>
+      <w:proofErr w:type="spellStart"/>
+      <w:r>
+        <w:rPr>
+          <w:i/>
+          <w:iCs/>
+        </w:rPr>
+        <w:t>Build</w:t>
+      </w:r>
+      <w:proofErr w:type="spellEnd"/>
+      <w:r>
+        <w:rPr>
+          <w:i/>
+          <w:iCs/>
+        </w:rPr>
+        <w:t xml:space="preserve"> </w:t>
+      </w:r>
+      <w:proofErr w:type="spellStart"/>
+      <w:r>
+        <w:rPr>
+          <w:i/>
+          <w:iCs/>
+        </w:rPr>
+        <w:t>Bundle</w:t>
+      </w:r>
+      <w:proofErr w:type="spellEnd"/>
+      <w:r>
+        <w:rPr>
+          <w:i/>
+          <w:iCs/>
+        </w:rPr>
+        <w:t>(s) / APK(s).</w:t>
+      </w:r>
+    </w:p>
+    <w:p>
+      <w:pPr>
+        <w:pStyle w:val="Prrafodelista"/>
+        <w:numPr>
+          <w:ilvl w:val="0"/>
+          <w:numId w:val="6"/>
+        </w:numPr>
+        <w:jc w:val="both"/>
+      </w:pPr>
+      <w:r>
+        <w:t xml:space="preserve">Por último, hacemos </w:t>
+      </w:r>
+      <w:proofErr w:type="spellStart"/>
+      <w:proofErr w:type="gramStart"/>
+      <w:r>
+        <w:t>click</w:t>
+      </w:r>
+      <w:proofErr w:type="spellEnd"/>
+      <w:proofErr w:type="gramEnd"/>
+      <w:r>
+        <w:t xml:space="preserve"> en </w:t>
+      </w:r>
+      <w:proofErr w:type="spellStart"/>
+      <w:r>
+        <w:rPr>
+          <w:i/>
+          <w:iCs/>
+        </w:rPr>
+        <w:t>Build</w:t>
+      </w:r>
+      <w:proofErr w:type="spellEnd"/>
+      <w:r>
+        <w:rPr>
+          <w:i/>
+          <w:iCs/>
+        </w:rPr>
+        <w:t xml:space="preserve"> APK(s).</w:t>
+      </w:r>
+    </w:p>
+    <w:p>
+      <w:pPr>
+        <w:jc w:val="both"/>
+      </w:pPr>
+      <w:r>
+        <w:t>Esto realiza una exportación de todo el proyecto en formato zip, a través del cual podremos realizar la instalación.</w:t>
+      </w:r>
+    </w:p>
+    <w:p>
+      <w:pPr>
+        <w:keepNext/>
+        <w:jc w:val="center"/>
+      </w:pPr>
+      <w:r>
+        <w:rPr>
+          <w:noProof/>
+        </w:rPr>
+        <w:drawing>
+          <wp:inline distT="0" distB="0" distL="0" distR="0" wp14:anchorId="3AE34AD5" wp14:editId="44C720C9">
+            <wp:extent cx="5400040" cy="3127375"/>
+            <wp:effectExtent l="0" t="0" r="0" b="0"/>
+            <wp:docPr id="11" name="Imagen 11" descr="Interfaz de usuario gráfica, Texto&#10;&#10;Descripción generada automáticamente"/>
+            <wp:cNvGraphicFramePr>
+              <a:graphicFrameLocks xmlns:a="http://schemas.openxmlformats.org/drawingml/2006/main" noChangeAspect="1"/>
+            </wp:cNvGraphicFramePr>
+            <a:graphic xmlns:a="http://schemas.openxmlformats.org/drawingml/2006/main">
+              <a:graphicData uri="http://schemas.openxmlformats.org/drawingml/2006/picture">
+                <pic:pic xmlns:pic="http://schemas.openxmlformats.org/drawingml/2006/picture">
+                  <pic:nvPicPr>
+                    <pic:cNvPr id="11" name="Imagen 11" descr="Interfaz de usuario gráfica, Texto&#10;&#10;Descripción generada automáticamente"/>
+                    <pic:cNvPicPr/>
+                  </pic:nvPicPr>
+                  <pic:blipFill>
+                    <a:blip r:embed="rId18">
+                      <a:extLst>
+                        <a:ext uri="{28A0092B-C50C-407E-A947-70E740481C1C}">
+                          <a14:useLocalDpi xmlns:a14="http://schemas.microsoft.com/office/drawing/2010/main" val="0"/>
+                        </a:ext>
+                      </a:extLst>
+                    </a:blip>
+                    <a:stretch>
+                      <a:fillRect/>
+                    </a:stretch>
+                  </pic:blipFill>
+                  <pic:spPr>
+                    <a:xfrm>
+                      <a:off x="0" y="0"/>
+                      <a:ext cx="5400040" cy="3127375"/>
+                    </a:xfrm>
+                    <a:prstGeom prst="rect">
+                      <a:avLst/>
+                    </a:prstGeom>
+                  </pic:spPr>
+                </pic:pic>
+              </a:graphicData>
+            </a:graphic>
+          </wp:inline>
+        </w:drawing>
+      </w:r>
+    </w:p>
+    <w:p>
+      <w:pPr>
+        <w:pStyle w:val="Descripcin"/>
+        <w:jc w:val="center"/>
+      </w:pPr>
+      <w:r>
+        <w:t xml:space="preserve">Imagen </w:t>
+      </w:r>
+      <w:r>
+        <w:fldChar w:fldCharType="begin"/>
+      </w:r>
+      <w:r>
+        <w:instrText xml:space="preserve"> SEQ Imagen \* ARABIC </w:instrText>
+      </w:r>
+      <w:r>
+        <w:fldChar w:fldCharType="separate"/>
+      </w:r>
+      <w:r>
+        <w:rPr>
+          <w:noProof/>
+        </w:rPr>
+        <w:t>8</w:t>
+      </w:r>
+      <w:r>
+        <w:fldChar w:fldCharType="end"/>
+      </w:r>
+      <w:r>
+        <w:t>. Creación de una APK desde Android Studio.</w:t>
+      </w:r>
+    </w:p>
+    <w:p>
+      <w:pPr>
+        <w:pStyle w:val="Ttulo1"/>
+        <w:numPr>
+          <w:ilvl w:val="1"/>
+          <w:numId w:val="1"/>
+        </w:numPr>
+      </w:pPr>
+      <w:r>
+        <w:t>Usabilidad, pautas de diseño y accesibilidad.</w:t>
+      </w:r>
+    </w:p>
+    <w:p>
+      <w:pPr>
+        <w:jc w:val="both"/>
+      </w:pPr>
     </w:p>
     <w:p>
       <w:pPr>
@@ -2451,7 +2772,7 @@
       <w:r>
         <w:t xml:space="preserve">Android Studio: </w:t>
       </w:r>
-      <w:hyperlink r:id="rId18" w:history="1">
+      <w:hyperlink r:id="rId19" w:history="1">
         <w:r>
           <w:rPr>
             <w:rStyle w:val="Hipervnculo"/>
@@ -2469,7 +2790,7 @@
       <w:r>
         <w:t xml:space="preserve">XML: </w:t>
       </w:r>
-      <w:hyperlink r:id="rId19" w:history="1">
+      <w:hyperlink r:id="rId20" w:history="1">
         <w:r>
           <w:rPr>
             <w:rStyle w:val="Hipervnculo"/>
@@ -2512,7 +2833,7 @@
     </w:p>
     <w:p/>
     <w:sectPr>
-      <w:footerReference w:type="default" r:id="rId20"/>
+      <w:footerReference w:type="default" r:id="rId21"/>
       <w:pgSz w:w="11906" w:h="16838"/>
       <w:pgMar w:top="1417" w:right="1701" w:bottom="1417" w:left="1701" w:header="708" w:footer="708" w:gutter="0"/>
       <w:pgNumType w:start="0"/>
@@ -3031,6 +3352,95 @@
     </w:lvl>
   </w:abstractNum>
   <w:abstractNum w:abstractNumId="4" w15:restartNumberingAfterBreak="0">
+    <w:nsid w:val="517C4261"/>
+    <w:multiLevelType w:val="hybridMultilevel"/>
+    <w:tmpl w:val="0A76C57C"/>
+    <w:lvl w:ilvl="0" w:tplc="0C0A000F">
+      <w:start w:val="1"/>
+      <w:numFmt w:val="decimal"/>
+      <w:lvlText w:val="%1."/>
+      <w:lvlJc w:val="left"/>
+      <w:pPr>
+        <w:ind w:left="720" w:hanging="360"/>
+      </w:pPr>
+      <w:rPr>
+        <w:rFonts w:hint="default"/>
+      </w:rPr>
+    </w:lvl>
+    <w:lvl w:ilvl="1" w:tplc="0C0A0019" w:tentative="1">
+      <w:start w:val="1"/>
+      <w:numFmt w:val="lowerLetter"/>
+      <w:lvlText w:val="%2."/>
+      <w:lvlJc w:val="left"/>
+      <w:pPr>
+        <w:ind w:left="1440" w:hanging="360"/>
+      </w:pPr>
+    </w:lvl>
+    <w:lvl w:ilvl="2" w:tplc="0C0A001B" w:tentative="1">
+      <w:start w:val="1"/>
+      <w:numFmt w:val="lowerRoman"/>
+      <w:lvlText w:val="%3."/>
+      <w:lvlJc w:val="right"/>
+      <w:pPr>
+        <w:ind w:left="2160" w:hanging="180"/>
+      </w:pPr>
+    </w:lvl>
+    <w:lvl w:ilvl="3" w:tplc="0C0A000F" w:tentative="1">
+      <w:start w:val="1"/>
+      <w:numFmt w:val="decimal"/>
+      <w:lvlText w:val="%4."/>
+      <w:lvlJc w:val="left"/>
+      <w:pPr>
+        <w:ind w:left="2880" w:hanging="360"/>
+      </w:pPr>
+    </w:lvl>
+    <w:lvl w:ilvl="4" w:tplc="0C0A0019" w:tentative="1">
+      <w:start w:val="1"/>
+      <w:numFmt w:val="lowerLetter"/>
+      <w:lvlText w:val="%5."/>
+      <w:lvlJc w:val="left"/>
+      <w:pPr>
+        <w:ind w:left="3600" w:hanging="360"/>
+      </w:pPr>
+    </w:lvl>
+    <w:lvl w:ilvl="5" w:tplc="0C0A001B" w:tentative="1">
+      <w:start w:val="1"/>
+      <w:numFmt w:val="lowerRoman"/>
+      <w:lvlText w:val="%6."/>
+      <w:lvlJc w:val="right"/>
+      <w:pPr>
+        <w:ind w:left="4320" w:hanging="180"/>
+      </w:pPr>
+    </w:lvl>
+    <w:lvl w:ilvl="6" w:tplc="0C0A000F" w:tentative="1">
+      <w:start w:val="1"/>
+      <w:numFmt w:val="decimal"/>
+      <w:lvlText w:val="%7."/>
+      <w:lvlJc w:val="left"/>
+      <w:pPr>
+        <w:ind w:left="5040" w:hanging="360"/>
+      </w:pPr>
+    </w:lvl>
+    <w:lvl w:ilvl="7" w:tplc="0C0A0019" w:tentative="1">
+      <w:start w:val="1"/>
+      <w:numFmt w:val="lowerLetter"/>
+      <w:lvlText w:val="%8."/>
+      <w:lvlJc w:val="left"/>
+      <w:pPr>
+        <w:ind w:left="5760" w:hanging="360"/>
+      </w:pPr>
+    </w:lvl>
+    <w:lvl w:ilvl="8" w:tplc="0C0A001B" w:tentative="1">
+      <w:start w:val="1"/>
+      <w:numFmt w:val="lowerRoman"/>
+      <w:lvlText w:val="%9."/>
+      <w:lvlJc w:val="right"/>
+      <w:pPr>
+        <w:ind w:left="6480" w:hanging="180"/>
+      </w:pPr>
+    </w:lvl>
+  </w:abstractNum>
+  <w:abstractNum w:abstractNumId="5" w15:restartNumberingAfterBreak="0">
     <w:nsid w:val="75FB6233"/>
     <w:multiLevelType w:val="hybridMultilevel"/>
     <w:tmpl w:val="9F68F432"/>
@@ -3129,10 +3539,13 @@
     <w:abstractNumId w:val="0"/>
   </w:num>
   <w:num w:numId="4" w16cid:durableId="957955140">
-    <w:abstractNumId w:val="4"/>
+    <w:abstractNumId w:val="5"/>
   </w:num>
   <w:num w:numId="5" w16cid:durableId="1774781286">
     <w:abstractNumId w:val="3"/>
+  </w:num>
+  <w:num w:numId="6" w16cid:durableId="1493252756">
+    <w:abstractNumId w:val="4"/>
   </w:num>
 </w:numbering>
 </file>
@@ -3628,7 +4041,6 @@
   <w:style w:type="character" w:default="1" w:styleId="Fuentedeprrafopredeter">
     <w:name w:val="Default Paragraph Font"/>
     <w:uiPriority w:val="1"/>
-    <w:semiHidden/>
     <w:unhideWhenUsed/>
   </w:style>
   <w:style w:type="table" w:default="1" w:styleId="Tablanormal">

</xml_diff>

<commit_message>
trabajo edu actualizado. usabilidad y pautas de diseño añadidas
</commit_message>
<xml_diff>
--- a/ProyectoInterfaces.docx
+++ b/ProyectoInterfaces.docx
@@ -1,6 +1,6 @@
 
 <file path=word/document.xml><?xml version="1.0" encoding="utf-8"?>
-<w:document xmlns:wpc="http://schemas.microsoft.com/office/word/2010/wordprocessingCanvas" xmlns:cx="http://schemas.microsoft.com/office/drawing/2014/chartex" xmlns:cx1="http://schemas.microsoft.com/office/drawing/2015/9/8/chartex" xmlns:cx2="http://schemas.microsoft.com/office/drawing/2015/10/21/chartex" xmlns:cx3="http://schemas.microsoft.com/office/drawing/2016/5/9/chartex" xmlns:cx4="http://schemas.microsoft.com/office/drawing/2016/5/10/chartex" xmlns:cx5="http://schemas.microsoft.com/office/drawing/2016/5/11/chartex" xmlns:cx6="http://schemas.microsoft.com/office/drawing/2016/5/12/chartex" xmlns:cx7="http://schemas.microsoft.com/office/drawing/2016/5/13/chartex" xmlns:cx8="http://schemas.microsoft.com/office/drawing/2016/5/14/chartex" xmlns:mc="http://schemas.openxmlformats.org/markup-compatibility/2006" xmlns:aink="http://schemas.microsoft.com/office/drawing/2016/ink" xmlns:am3d="http://schemas.microsoft.com/office/drawing/2017/model3d" xmlns:o="urn:schemas-microsoft-com:office:office" xmlns:oel="http://schemas.microsoft.com/office/2019/extlst" xmlns:r="http://schemas.openxmlformats.org/officeDocument/2006/relationships" xmlns:m="http://schemas.openxmlformats.org/officeDocument/2006/math" xmlns:v="urn:schemas-microsoft-com:vml" xmlns:wp14="http://schemas.microsoft.com/office/word/2010/wordprocessingDrawing" xmlns:wp="http://schemas.openxmlformats.org/drawingml/2006/wordprocessingDrawing" xmlns:w10="urn:schemas-microsoft-com:office:word" xmlns:w="http://schemas.openxmlformats.org/wordprocessingml/2006/main" xmlns:w14="http://schemas.microsoft.com/office/word/2010/wordml" xmlns:w15="http://schemas.microsoft.com/office/word/2012/wordml" xmlns:w16cex="http://schemas.microsoft.com/office/word/2018/wordml/cex" xmlns:w16cid="http://schemas.microsoft.com/office/word/2016/wordml/cid" xmlns:w16="http://schemas.microsoft.com/office/word/2018/wordml" xmlns:w16sdtdh="http://schemas.microsoft.com/office/word/2020/wordml/sdtdatahash" xmlns:w16se="http://schemas.microsoft.com/office/word/2015/wordml/symex" xmlns:wpg="http://schemas.microsoft.com/office/word/2010/wordprocessingGroup" xmlns:wpi="http://schemas.microsoft.com/office/word/2010/wordprocessingInk" xmlns:wne="http://schemas.microsoft.com/office/word/2006/wordml" xmlns:wps="http://schemas.microsoft.com/office/word/2010/wordprocessingShape" mc:Ignorable="w14 w15 w16se w16cid w16 w16cex w16sdtdh wp14">
+<w:document xmlns:wpc="http://schemas.microsoft.com/office/word/2010/wordprocessingCanvas" xmlns:cx="http://schemas.microsoft.com/office/drawing/2014/chartex" xmlns:cx1="http://schemas.microsoft.com/office/drawing/2015/9/8/chartex" xmlns:cx2="http://schemas.microsoft.com/office/drawing/2015/10/21/chartex" xmlns:cx3="http://schemas.microsoft.com/office/drawing/2016/5/9/chartex" xmlns:cx4="http://schemas.microsoft.com/office/drawing/2016/5/10/chartex" xmlns:cx5="http://schemas.microsoft.com/office/drawing/2016/5/11/chartex" xmlns:cx6="http://schemas.microsoft.com/office/drawing/2016/5/12/chartex" xmlns:cx7="http://schemas.microsoft.com/office/drawing/2016/5/13/chartex" xmlns:cx8="http://schemas.microsoft.com/office/drawing/2016/5/14/chartex" xmlns:mc="http://schemas.openxmlformats.org/markup-compatibility/2006" xmlns:aink="http://schemas.microsoft.com/office/drawing/2016/ink" xmlns:am3d="http://schemas.microsoft.com/office/drawing/2017/model3d" xmlns:o="urn:schemas-microsoft-com:office:office" xmlns:oel="http://schemas.microsoft.com/office/2019/extlst" xmlns:r="http://schemas.openxmlformats.org/officeDocument/2006/relationships" xmlns:m="http://schemas.openxmlformats.org/officeDocument/2006/math" xmlns:v="urn:schemas-microsoft-com:vml" xmlns:wp14="http://schemas.microsoft.com/office/word/2010/wordprocessingDrawing" xmlns:wp="http://schemas.openxmlformats.org/drawingml/2006/wordprocessingDrawing" xmlns:w10="urn:schemas-microsoft-com:office:word" xmlns:w="http://schemas.openxmlformats.org/wordprocessingml/2006/main" xmlns:w14="http://schemas.microsoft.com/office/word/2010/wordml" xmlns:w15="http://schemas.microsoft.com/office/word/2012/wordml" xmlns:w16cex="http://schemas.microsoft.com/office/word/2018/wordml/cex" xmlns:w16cid="http://schemas.microsoft.com/office/word/2016/wordml/cid" xmlns:w16="http://schemas.microsoft.com/office/word/2018/wordml" xmlns:w16du="http://schemas.microsoft.com/office/word/2023/wordml/word16du" xmlns:w16sdtdh="http://schemas.microsoft.com/office/word/2020/wordml/sdtdatahash" xmlns:w16sdtfl="http://schemas.microsoft.com/office/word/2024/wordml/sdtformatlock" xmlns:w16se="http://schemas.microsoft.com/office/word/2015/wordml/symex" xmlns:wpg="http://schemas.microsoft.com/office/word/2010/wordprocessingGroup" xmlns:wpi="http://schemas.microsoft.com/office/word/2010/wordprocessingInk" xmlns:wne="http://schemas.microsoft.com/office/word/2006/wordml" xmlns:wps="http://schemas.microsoft.com/office/word/2010/wordprocessingShape" mc:Ignorable="w14 w15 w16se w16cid w16 w16cex w16sdtdh w16sdtfl w16du wp14">
   <w:body>
     <w:sdt>
       <w:sdtPr>
@@ -1137,7 +1137,7 @@
                 <w:noProof/>
               </w:rPr>
               <w:drawing>
-                <wp:inline distT="0" distB="0" distL="0" distR="0" wp14:anchorId="202DC46A" wp14:editId="375CC9DE">
+                <wp:inline distT="0" distB="0" distL="0" distR="0" wp14:anchorId="202DC46A" wp14:editId="55F12CCB">
                   <wp:extent cx="1828800" cy="1828800"/>
                   <wp:effectExtent l="0" t="0" r="0" b="0"/>
                   <wp:docPr id="6" name="Imagen 6" descr="Icono&#10;&#10;Descripción generada automáticamente"/>
@@ -1382,6 +1382,53 @@
     <w:p/>
     <w:p>
       <w:pPr>
+        <w:pStyle w:val="Ttulo2"/>
+        <w:numPr>
+          <w:ilvl w:val="1"/>
+          <w:numId w:val="1"/>
+        </w:numPr>
+      </w:pPr>
+      <w:r>
+        <w:lastRenderedPageBreak/>
+        <w:t>Herramientas de diseño.</w:t>
+      </w:r>
+    </w:p>
+    <w:p>
+      <w:pPr>
+        <w:jc w:val="both"/>
+      </w:pPr>
+    </w:p>
+    <w:p>
+      <w:pPr>
+        <w:jc w:val="both"/>
+      </w:pPr>
+      <w:r>
+        <w:t>Para realizar el diseño de la interfaz de la aplicación existen muchas plataformas especializadas, las cuales ofrecen una gran variedad de herramientas de edición.</w:t>
+      </w:r>
+    </w:p>
+    <w:p>
+      <w:pPr>
+        <w:jc w:val="both"/>
+      </w:pPr>
+      <w:r>
+        <w:t xml:space="preserve">En este caso se utilizó la plataforma </w:t>
+      </w:r>
+      <w:r>
+        <w:rPr>
+          <w:b/>
+          <w:bCs/>
+          <w:i/>
+          <w:iCs/>
+        </w:rPr>
+        <w:t xml:space="preserve">Miró, </w:t>
+      </w:r>
+      <w:r>
+        <w:t>que es una plataforma online que permite realizar diseños muy creativos, y que pone a disposición de los usuarios una gran variedad de elementos para poder editar de manera prácticamente ilimitada las interfaces creadas.</w:t>
+      </w:r>
+    </w:p>
+    <w:p/>
+    <w:p>
+      <w:pPr>
         <w:pStyle w:val="Ttulo1"/>
         <w:numPr>
           <w:ilvl w:val="0"/>
@@ -1389,7 +1436,6 @@
         </w:numPr>
       </w:pPr>
       <w:r>
-        <w:lastRenderedPageBreak/>
         <w:t>Desarrollo de la aplicación.</w:t>
       </w:r>
     </w:p>
@@ -1598,15 +1644,7 @@
         <w:t xml:space="preserve">Servicios: </w:t>
       </w:r>
       <w:r>
-        <w:t xml:space="preserve">Procesos que se ejecutan en segundo plano cuando se ejecuta </w:t>
-      </w:r>
-      <w:proofErr w:type="gramStart"/>
-      <w:r>
-        <w:t>la aplicaciones</w:t>
-      </w:r>
-      <w:proofErr w:type="gramEnd"/>
-      <w:r>
-        <w:t xml:space="preserve"> y las actividades.</w:t>
+        <w:t>Procesos que se ejecutan en segundo plano cuando se ejecuta la aplicaciones y las actividades.</w:t>
       </w:r>
     </w:p>
     <w:p>
@@ -1700,6 +1738,7 @@
       </w:pPr>
       <w:proofErr w:type="spellStart"/>
       <w:r>
+        <w:lastRenderedPageBreak/>
         <w:t>ImageView</w:t>
       </w:r>
       <w:proofErr w:type="spellEnd"/>
@@ -1805,7 +1844,6 @@
         <w:rPr>
           <w:noProof/>
         </w:rPr>
-        <w:lastRenderedPageBreak/>
         <w:drawing>
           <wp:anchor distT="0" distB="0" distL="114300" distR="114300" simplePos="0" relativeHeight="251660288" behindDoc="0" locked="0" layoutInCell="1" allowOverlap="1" wp14:anchorId="4EE298AB" wp14:editId="2A0BC420">
             <wp:simplePos x="0" y="0"/>
@@ -1985,6 +2023,7 @@
         <w:jc w:val="both"/>
       </w:pPr>
       <w:r>
+        <w:lastRenderedPageBreak/>
         <w:t>En este IDE los atributos son los encargados de habilitar funciones durante el diseño o comportamientos durante la compilación. Se encuentra en lenguaje XML, y se distribuyen mediante etiquetas.</w:t>
       </w:r>
     </w:p>
@@ -2026,7 +2065,6 @@
         <w:rPr>
           <w:noProof/>
         </w:rPr>
-        <w:lastRenderedPageBreak/>
         <w:drawing>
           <wp:inline distT="0" distB="0" distL="0" distR="0" wp14:anchorId="45B0ECCA" wp14:editId="213F053A">
             <wp:extent cx="5400040" cy="3119120"/>
@@ -2184,6 +2222,7 @@
         <w:rPr>
           <w:noProof/>
         </w:rPr>
+        <w:lastRenderedPageBreak/>
         <w:drawing>
           <wp:inline distT="0" distB="0" distL="0" distR="0" wp14:anchorId="2CD19496" wp14:editId="6D9FF486">
             <wp:extent cx="5480524" cy="2724150"/>
@@ -2275,7 +2314,6 @@
         <w:jc w:val="both"/>
       </w:pPr>
       <w:r>
-        <w:lastRenderedPageBreak/>
         <w:t xml:space="preserve">En la imagen anterior se puede apreciar cómo se utilizan los </w:t>
       </w:r>
       <w:proofErr w:type="spellStart"/>
@@ -2363,6 +2401,7 @@
         <w:rPr>
           <w:noProof/>
         </w:rPr>
+        <w:lastRenderedPageBreak/>
         <w:drawing>
           <wp:inline distT="0" distB="0" distL="0" distR="0" wp14:anchorId="0202B926" wp14:editId="18FAF436">
             <wp:extent cx="5400040" cy="3564890"/>
@@ -2515,7 +2554,6 @@
         </w:numPr>
       </w:pPr>
       <w:r>
-        <w:lastRenderedPageBreak/>
         <w:t>Empaquetado de la aplicación.</w:t>
       </w:r>
     </w:p>
@@ -2665,6 +2703,7 @@
         <w:rPr>
           <w:noProof/>
         </w:rPr>
+        <w:lastRenderedPageBreak/>
         <w:drawing>
           <wp:inline distT="0" distB="0" distL="0" distR="0" wp14:anchorId="3AE34AD5" wp14:editId="44C720C9">
             <wp:extent cx="5400040" cy="3127375"/>
@@ -2752,8 +2791,987 @@
     </w:p>
     <w:p>
       <w:pPr>
-        <w:jc w:val="both"/>
-      </w:pPr>
+        <w:pStyle w:val="Ttulo3"/>
+        <w:numPr>
+          <w:ilvl w:val="2"/>
+          <w:numId w:val="1"/>
+        </w:numPr>
+      </w:pPr>
+      <w:r>
+        <w:t>Usabilidad</w:t>
+      </w:r>
+    </w:p>
+    <w:p>
+      <w:pPr>
+        <w:jc w:val="both"/>
+      </w:pPr>
+      <w:r>
+        <w:t>En cuanto a la usabilidad de la aplicación, se han tenido en cuenta los estándares ISO para su desarrollo, destacando los siguientes:</w:t>
+      </w:r>
+    </w:p>
+    <w:p>
+      <w:pPr>
+        <w:pStyle w:val="Prrafodelista"/>
+        <w:numPr>
+          <w:ilvl w:val="0"/>
+          <w:numId w:val="2"/>
+        </w:numPr>
+        <w:jc w:val="both"/>
+      </w:pPr>
+      <w:r>
+        <w:t>ISO / IEC 9126-1 (</w:t>
+      </w:r>
+      <w:r>
+        <w:t>que hace referencia a la C</w:t>
+      </w:r>
+      <w:r>
+        <w:t xml:space="preserve">alidad del </w:t>
+      </w:r>
+      <w:r>
+        <w:t>P</w:t>
+      </w:r>
+      <w:r>
+        <w:t>roducto)</w:t>
+      </w:r>
+      <w:r>
+        <w:t>.</w:t>
+      </w:r>
+    </w:p>
+    <w:p>
+      <w:pPr>
+        <w:pStyle w:val="Prrafodelista"/>
+        <w:numPr>
+          <w:ilvl w:val="0"/>
+          <w:numId w:val="2"/>
+        </w:numPr>
+        <w:jc w:val="both"/>
+      </w:pPr>
+      <w:r>
+        <w:t>ISO / IEC 9241 (</w:t>
+      </w:r>
+      <w:r>
+        <w:t>referente a la G</w:t>
+      </w:r>
+      <w:r>
+        <w:t xml:space="preserve">uía de </w:t>
+      </w:r>
+      <w:r>
+        <w:t>U</w:t>
+      </w:r>
+      <w:r>
+        <w:t>sabilidad)</w:t>
+      </w:r>
+      <w:r>
+        <w:t>.</w:t>
+      </w:r>
+    </w:p>
+    <w:p>
+      <w:pPr>
+        <w:pStyle w:val="Prrafodelista"/>
+        <w:numPr>
+          <w:ilvl w:val="0"/>
+          <w:numId w:val="2"/>
+        </w:numPr>
+        <w:jc w:val="both"/>
+      </w:pPr>
+      <w:r>
+        <w:t>IEC TR 61997 (</w:t>
+      </w:r>
+      <w:r>
+        <w:t>engloba las necesidades de una G</w:t>
+      </w:r>
+      <w:r>
+        <w:t>uía de Interfaz Multimedia)</w:t>
+      </w:r>
+      <w:r>
+        <w:t>.</w:t>
+      </w:r>
+    </w:p>
+    <w:p>
+      <w:pPr>
+        <w:jc w:val="both"/>
+      </w:pPr>
+      <w:r>
+        <w:t>Estas normas tienen como objetico final brindar al usuario una experiencia satisfactoria, mejorando así la fidelización y aumentando el tiempo de uso de los clientes. Entre las características principales que debe cumplir la aplicación en cuanto a dichas normativas se encuentran:</w:t>
+      </w:r>
+    </w:p>
+    <w:p>
+      <w:pPr>
+        <w:pStyle w:val="Prrafodelista"/>
+        <w:numPr>
+          <w:ilvl w:val="0"/>
+          <w:numId w:val="2"/>
+        </w:numPr>
+        <w:jc w:val="both"/>
+      </w:pPr>
+      <w:r>
+        <w:rPr>
+          <w:b/>
+          <w:bCs/>
+        </w:rPr>
+        <w:t xml:space="preserve">Eficiencia: </w:t>
+      </w:r>
+      <w:r>
+        <w:t>Como es de esperar, una buena eficiencia de la aplicación mejorará de manera exponencial la experiencia de los usuarios mientras navegan por la misma.</w:t>
+      </w:r>
+    </w:p>
+    <w:p>
+      <w:pPr>
+        <w:jc w:val="both"/>
+        <w:rPr>
+          <w:b/>
+          <w:bCs/>
+          <w:i/>
+          <w:iCs/>
+        </w:rPr>
+      </w:pPr>
+      <w:r>
+        <w:t xml:space="preserve">Para el análisis de la eficiencia, Android Studio ofrece una herramienta realmente interesante, llamada </w:t>
+      </w:r>
+      <w:r>
+        <w:rPr>
+          <w:b/>
+          <w:bCs/>
+          <w:i/>
+          <w:iCs/>
+        </w:rPr>
+        <w:t xml:space="preserve">Android Studio </w:t>
+      </w:r>
+      <w:proofErr w:type="spellStart"/>
+      <w:r>
+        <w:rPr>
+          <w:b/>
+          <w:bCs/>
+          <w:i/>
+          <w:iCs/>
+        </w:rPr>
+        <w:t>Profiler</w:t>
+      </w:r>
+      <w:proofErr w:type="spellEnd"/>
+      <w:r>
+        <w:rPr>
+          <w:b/>
+          <w:bCs/>
+          <w:i/>
+          <w:iCs/>
+        </w:rPr>
+        <w:t xml:space="preserve">. </w:t>
+      </w:r>
+    </w:p>
+    <w:p>
+      <w:pPr>
+        <w:keepNext/>
+        <w:jc w:val="both"/>
+      </w:pPr>
+      <w:r>
+        <w:rPr>
+          <w:noProof/>
+        </w:rPr>
+        <w:lastRenderedPageBreak/>
+        <w:drawing>
+          <wp:inline distT="0" distB="0" distL="0" distR="0" wp14:anchorId="1635FB26" wp14:editId="39F03AE5">
+            <wp:extent cx="5400040" cy="2487930"/>
+            <wp:effectExtent l="0" t="0" r="0" b="7620"/>
+            <wp:docPr id="1874366928" name="Imagen 2" descr="Captura de pantalla de computadora&#10;&#10;Descripción generada automáticamente"/>
+            <wp:cNvGraphicFramePr>
+              <a:graphicFrameLocks xmlns:a="http://schemas.openxmlformats.org/drawingml/2006/main" noChangeAspect="1"/>
+            </wp:cNvGraphicFramePr>
+            <a:graphic xmlns:a="http://schemas.openxmlformats.org/drawingml/2006/main">
+              <a:graphicData uri="http://schemas.openxmlformats.org/drawingml/2006/picture">
+                <pic:pic xmlns:pic="http://schemas.openxmlformats.org/drawingml/2006/picture">
+                  <pic:nvPicPr>
+                    <pic:cNvPr id="1874366928" name="Imagen 2" descr="Captura de pantalla de computadora&#10;&#10;Descripción generada automáticamente"/>
+                    <pic:cNvPicPr/>
+                  </pic:nvPicPr>
+                  <pic:blipFill>
+                    <a:blip r:embed="rId19" cstate="print">
+                      <a:extLst>
+                        <a:ext uri="{28A0092B-C50C-407E-A947-70E740481C1C}">
+                          <a14:useLocalDpi xmlns:a14="http://schemas.microsoft.com/office/drawing/2010/main" val="0"/>
+                        </a:ext>
+                      </a:extLst>
+                    </a:blip>
+                    <a:stretch>
+                      <a:fillRect/>
+                    </a:stretch>
+                  </pic:blipFill>
+                  <pic:spPr>
+                    <a:xfrm>
+                      <a:off x="0" y="0"/>
+                      <a:ext cx="5400040" cy="2487930"/>
+                    </a:xfrm>
+                    <a:prstGeom prst="rect">
+                      <a:avLst/>
+                    </a:prstGeom>
+                  </pic:spPr>
+                </pic:pic>
+              </a:graphicData>
+            </a:graphic>
+          </wp:inline>
+        </w:drawing>
+      </w:r>
+    </w:p>
+    <w:p>
+      <w:pPr>
+        <w:pStyle w:val="Descripcin"/>
+        <w:jc w:val="center"/>
+      </w:pPr>
+      <w:bookmarkStart w:id="0" w:name="_Ref188540422"/>
+      <w:bookmarkStart w:id="1" w:name="_Ref188540428"/>
+      <w:r>
+        <w:t xml:space="preserve">Imagen </w:t>
+      </w:r>
+      <w:r>
+        <w:fldChar w:fldCharType="begin"/>
+      </w:r>
+      <w:r>
+        <w:instrText xml:space="preserve"> SEQ Imagen \* ARABIC </w:instrText>
+      </w:r>
+      <w:r>
+        <w:fldChar w:fldCharType="separate"/>
+      </w:r>
+      <w:r>
+        <w:rPr>
+          <w:noProof/>
+        </w:rPr>
+        <w:t>9</w:t>
+      </w:r>
+      <w:r>
+        <w:fldChar w:fldCharType="end"/>
+      </w:r>
+      <w:bookmarkEnd w:id="1"/>
+      <w:r>
+        <w:t xml:space="preserve">. Panel principal del Android Studio </w:t>
+      </w:r>
+      <w:proofErr w:type="spellStart"/>
+      <w:r>
+        <w:t>Profiler</w:t>
+      </w:r>
+      <w:bookmarkEnd w:id="0"/>
+      <w:proofErr w:type="spellEnd"/>
+    </w:p>
+    <w:p>
+      <w:pPr>
+        <w:jc w:val="both"/>
+      </w:pPr>
+      <w:r>
+        <w:t>Como se puede observar en la imagen superior, e</w:t>
+      </w:r>
+      <w:r>
+        <w:t>sta funcionalidad se encarga de testear las aplicaciones durante su uso, para detectar principalmente:</w:t>
+      </w:r>
+    </w:p>
+    <w:p>
+      <w:pPr>
+        <w:pStyle w:val="Prrafodelista"/>
+        <w:numPr>
+          <w:ilvl w:val="0"/>
+          <w:numId w:val="2"/>
+        </w:numPr>
+        <w:jc w:val="both"/>
+      </w:pPr>
+      <w:r>
+        <w:t>CPU</w:t>
+      </w:r>
+      <w:r>
+        <w:t xml:space="preserve"> consumida</w:t>
+      </w:r>
+      <w:r>
+        <w:t xml:space="preserve"> por la aplicación.</w:t>
+      </w:r>
+    </w:p>
+    <w:p>
+      <w:pPr>
+        <w:pStyle w:val="Prrafodelista"/>
+        <w:numPr>
+          <w:ilvl w:val="0"/>
+          <w:numId w:val="2"/>
+        </w:numPr>
+        <w:jc w:val="both"/>
+      </w:pPr>
+      <w:r>
+        <w:t>Memoria utilizada durante su uso.</w:t>
+      </w:r>
+    </w:p>
+    <w:p>
+      <w:pPr>
+        <w:jc w:val="both"/>
+      </w:pPr>
+      <w:r>
+        <w:t xml:space="preserve">Cada uno de los puntos rojos que se aprecian en la imagen corresponden a las interacciones del usuario con la aplicación, y debajo de cada punto aparece la pantalla o </w:t>
+      </w:r>
+      <w:proofErr w:type="spellStart"/>
+      <w:r>
+        <w:t>layout</w:t>
+      </w:r>
+      <w:proofErr w:type="spellEnd"/>
+      <w:r>
+        <w:t xml:space="preserve"> en el que se encuentra el usuario en cada momento, viendo así variaciones de la gráfica en función del contenido mostrado.</w:t>
+      </w:r>
+    </w:p>
+    <w:p>
+      <w:pPr>
+        <w:jc w:val="both"/>
+      </w:pPr>
+      <w:r>
+        <w:t xml:space="preserve">Vamos a analizar ambos parámetros en profundidad a través de las siguientes imágenes, en las que se ha entrado a cada uno de los apartados que se observan en el gráfico de la </w:t>
+      </w:r>
+      <w:r>
+        <w:fldChar w:fldCharType="begin"/>
+      </w:r>
+      <w:r>
+        <w:instrText xml:space="preserve"> REF _Ref188540428 \h </w:instrText>
+      </w:r>
+      <w:r>
+        <w:fldChar w:fldCharType="separate"/>
+      </w:r>
+      <w:r>
+        <w:t xml:space="preserve">Imagen </w:t>
+      </w:r>
+      <w:r>
+        <w:rPr>
+          <w:noProof/>
+        </w:rPr>
+        <w:t>9</w:t>
+      </w:r>
+      <w:r>
+        <w:fldChar w:fldCharType="end"/>
+      </w:r>
+      <w:r>
+        <w:t>:</w:t>
+      </w:r>
+    </w:p>
+    <w:p>
+      <w:pPr>
+        <w:pStyle w:val="Ttulo4"/>
+      </w:pPr>
+      <w:r>
+        <w:t>Análisis de la CPU:</w:t>
+      </w:r>
+    </w:p>
+    <w:p/>
+    <w:p>
+      <w:pPr>
+        <w:keepNext/>
+      </w:pPr>
+      <w:r>
+        <w:rPr>
+          <w:noProof/>
+        </w:rPr>
+        <w:drawing>
+          <wp:inline distT="0" distB="0" distL="0" distR="0" wp14:anchorId="1CC36567" wp14:editId="64520755">
+            <wp:extent cx="5400040" cy="2433320"/>
+            <wp:effectExtent l="0" t="0" r="0" b="0"/>
+            <wp:docPr id="468087080" name="Imagen 3" descr="Captura de pantalla de computadora&#10;&#10;Descripción generada automáticamente"/>
+            <wp:cNvGraphicFramePr>
+              <a:graphicFrameLocks xmlns:a="http://schemas.openxmlformats.org/drawingml/2006/main" noChangeAspect="1"/>
+            </wp:cNvGraphicFramePr>
+            <a:graphic xmlns:a="http://schemas.openxmlformats.org/drawingml/2006/main">
+              <a:graphicData uri="http://schemas.openxmlformats.org/drawingml/2006/picture">
+                <pic:pic xmlns:pic="http://schemas.openxmlformats.org/drawingml/2006/picture">
+                  <pic:nvPicPr>
+                    <pic:cNvPr id="468087080" name="Imagen 3" descr="Captura de pantalla de computadora&#10;&#10;Descripción generada automáticamente"/>
+                    <pic:cNvPicPr/>
+                  </pic:nvPicPr>
+                  <pic:blipFill>
+                    <a:blip r:embed="rId20" cstate="print">
+                      <a:extLst>
+                        <a:ext uri="{28A0092B-C50C-407E-A947-70E740481C1C}">
+                          <a14:useLocalDpi xmlns:a14="http://schemas.microsoft.com/office/drawing/2010/main" val="0"/>
+                        </a:ext>
+                      </a:extLst>
+                    </a:blip>
+                    <a:stretch>
+                      <a:fillRect/>
+                    </a:stretch>
+                  </pic:blipFill>
+                  <pic:spPr>
+                    <a:xfrm>
+                      <a:off x="0" y="0"/>
+                      <a:ext cx="5400040" cy="2433320"/>
+                    </a:xfrm>
+                    <a:prstGeom prst="rect">
+                      <a:avLst/>
+                    </a:prstGeom>
+                  </pic:spPr>
+                </pic:pic>
+              </a:graphicData>
+            </a:graphic>
+          </wp:inline>
+        </w:drawing>
+      </w:r>
+    </w:p>
+    <w:p>
+      <w:pPr>
+        <w:pStyle w:val="Descripcin"/>
+        <w:jc w:val="center"/>
+      </w:pPr>
+      <w:r>
+        <w:t xml:space="preserve">Imagen </w:t>
+      </w:r>
+      <w:r>
+        <w:fldChar w:fldCharType="begin"/>
+      </w:r>
+      <w:r>
+        <w:instrText xml:space="preserve"> SEQ Imagen \* ARABIC </w:instrText>
+      </w:r>
+      <w:r>
+        <w:fldChar w:fldCharType="separate"/>
+      </w:r>
+      <w:r>
+        <w:rPr>
+          <w:noProof/>
+        </w:rPr>
+        <w:t>10</w:t>
+      </w:r>
+      <w:r>
+        <w:fldChar w:fldCharType="end"/>
+      </w:r>
+      <w:r>
+        <w:t xml:space="preserve">. Gráfico de la CPU del Android Studio </w:t>
+      </w:r>
+      <w:proofErr w:type="spellStart"/>
+      <w:r>
+        <w:t>Profiler</w:t>
+      </w:r>
+      <w:proofErr w:type="spellEnd"/>
+      <w:r>
+        <w:t>.</w:t>
+      </w:r>
+    </w:p>
+    <w:p>
+      <w:pPr>
+        <w:jc w:val="both"/>
+      </w:pPr>
+      <w:r>
+        <w:t xml:space="preserve">En esta zona del </w:t>
+      </w:r>
+      <w:proofErr w:type="spellStart"/>
+      <w:r>
+        <w:t>profiler</w:t>
+      </w:r>
+      <w:proofErr w:type="spellEnd"/>
+      <w:r>
+        <w:t xml:space="preserve">, podemos ver </w:t>
+      </w:r>
+      <w:proofErr w:type="gramStart"/>
+      <w:r>
+        <w:t>que</w:t>
+      </w:r>
+      <w:proofErr w:type="gramEnd"/>
+      <w:r>
+        <w:t xml:space="preserve"> en la parte superior, y al igual que en el gráfico general, aparecen las interacciones del usuario con la aplicación. Si se sitúa el cursor encima de </w:t>
+      </w:r>
+      <w:r>
+        <w:lastRenderedPageBreak/>
+        <w:t>cualquier zona, como se realizó en la imagen, se puede apreciar la distribución de la CPU entre la utilizada por la aplicación (en color verde) y por otros procesos (azul), además de los hilos que se están ejecutando en ese momento, representados a través de una línea blanca y discontinua.</w:t>
+      </w:r>
+    </w:p>
+    <w:p>
+      <w:pPr>
+        <w:pStyle w:val="Ttulo4"/>
+      </w:pPr>
+      <w:r>
+        <w:t>Análisis de la memoria.</w:t>
+      </w:r>
+    </w:p>
+    <w:p>
+      <w:pPr>
+        <w:keepNext/>
+      </w:pPr>
+      <w:r>
+        <w:rPr>
+          <w:noProof/>
+        </w:rPr>
+        <w:drawing>
+          <wp:inline distT="0" distB="0" distL="0" distR="0" wp14:anchorId="10A59CAF" wp14:editId="1CC6FDA5">
+            <wp:extent cx="5400040" cy="2439035"/>
+            <wp:effectExtent l="0" t="0" r="0" b="0"/>
+            <wp:docPr id="1293323964" name="Imagen 4" descr="Gráfico&#10;&#10;Descripción generada automáticamente"/>
+            <wp:cNvGraphicFramePr>
+              <a:graphicFrameLocks xmlns:a="http://schemas.openxmlformats.org/drawingml/2006/main" noChangeAspect="1"/>
+            </wp:cNvGraphicFramePr>
+            <a:graphic xmlns:a="http://schemas.openxmlformats.org/drawingml/2006/main">
+              <a:graphicData uri="http://schemas.openxmlformats.org/drawingml/2006/picture">
+                <pic:pic xmlns:pic="http://schemas.openxmlformats.org/drawingml/2006/picture">
+                  <pic:nvPicPr>
+                    <pic:cNvPr id="1293323964" name="Imagen 4" descr="Gráfico&#10;&#10;Descripción generada automáticamente"/>
+                    <pic:cNvPicPr/>
+                  </pic:nvPicPr>
+                  <pic:blipFill>
+                    <a:blip r:embed="rId21" cstate="print">
+                      <a:extLst>
+                        <a:ext uri="{28A0092B-C50C-407E-A947-70E740481C1C}">
+                          <a14:useLocalDpi xmlns:a14="http://schemas.microsoft.com/office/drawing/2010/main" val="0"/>
+                        </a:ext>
+                      </a:extLst>
+                    </a:blip>
+                    <a:stretch>
+                      <a:fillRect/>
+                    </a:stretch>
+                  </pic:blipFill>
+                  <pic:spPr>
+                    <a:xfrm>
+                      <a:off x="0" y="0"/>
+                      <a:ext cx="5400040" cy="2439035"/>
+                    </a:xfrm>
+                    <a:prstGeom prst="rect">
+                      <a:avLst/>
+                    </a:prstGeom>
+                  </pic:spPr>
+                </pic:pic>
+              </a:graphicData>
+            </a:graphic>
+          </wp:inline>
+        </w:drawing>
+      </w:r>
+    </w:p>
+    <w:p>
+      <w:pPr>
+        <w:pStyle w:val="Descripcin"/>
+        <w:jc w:val="center"/>
+      </w:pPr>
+      <w:r>
+        <w:t xml:space="preserve">Imagen </w:t>
+      </w:r>
+      <w:r>
+        <w:fldChar w:fldCharType="begin"/>
+      </w:r>
+      <w:r>
+        <w:instrText xml:space="preserve"> SEQ Imagen \* ARABIC </w:instrText>
+      </w:r>
+      <w:r>
+        <w:fldChar w:fldCharType="separate"/>
+      </w:r>
+      <w:r>
+        <w:rPr>
+          <w:noProof/>
+        </w:rPr>
+        <w:t>11</w:t>
+      </w:r>
+      <w:r>
+        <w:fldChar w:fldCharType="end"/>
+      </w:r>
+      <w:r>
+        <w:t xml:space="preserve">. Gráfico de la memoria del Android Studio </w:t>
+      </w:r>
+      <w:proofErr w:type="spellStart"/>
+      <w:r>
+        <w:t>Profiler</w:t>
+      </w:r>
+      <w:proofErr w:type="spellEnd"/>
+      <w:r>
+        <w:t>.</w:t>
+      </w:r>
+    </w:p>
+    <w:p>
+      <w:pPr>
+        <w:jc w:val="both"/>
+      </w:pPr>
+      <w:r>
+        <w:t>En cuanto a la memoria consumida, también se aprecia que las cantidades no son disparatadas, ya que esta se encuentra entre los 400 y los 500 megabytes, que son cantidades muy razonables teniendo en cuenta la cantidad de pantallas y funcionalidades de la aplicación.</w:t>
+      </w:r>
+    </w:p>
+    <w:p>
+      <w:pPr>
+        <w:jc w:val="both"/>
+        <w:rPr>
+          <w:b/>
+          <w:bCs/>
+        </w:rPr>
+      </w:pPr>
+      <w:r>
+        <w:t>Tras este análisis</w:t>
+      </w:r>
+      <w:r>
+        <w:t>,</w:t>
+      </w:r>
+      <w:r>
+        <w:t xml:space="preserve"> se puede observar que tanto en CPU y memoria, la aplicación consume pocos recursos del dispositivo,</w:t>
+      </w:r>
+      <w:r>
+        <w:t xml:space="preserve"> por lo que </w:t>
+      </w:r>
+      <w:r>
+        <w:t xml:space="preserve">se puede afirmar </w:t>
+      </w:r>
+      <w:r>
+        <w:rPr>
+          <w:b/>
+          <w:bCs/>
+        </w:rPr>
+        <w:t xml:space="preserve">que </w:t>
+      </w:r>
+      <w:r>
+        <w:rPr>
+          <w:b/>
+          <w:bCs/>
+        </w:rPr>
+        <w:t>está bien optimizada y su usabilidad es muy buena</w:t>
+      </w:r>
+      <w:r>
+        <w:t xml:space="preserve">. Esto se traduce en que la aplicación durante su uso es muy dinámica de usar, las transiciones entre pantallas son </w:t>
+      </w:r>
+      <w:r>
+        <w:t xml:space="preserve">rápidas y los tiempos de carga son mínimos, </w:t>
+      </w:r>
+      <w:r>
+        <w:rPr>
+          <w:b/>
+          <w:bCs/>
+        </w:rPr>
+        <w:t>ofreciendo una experiencia de usuario óptima</w:t>
+      </w:r>
+      <w:r>
+        <w:rPr>
+          <w:b/>
+          <w:bCs/>
+        </w:rPr>
+        <w:t xml:space="preserve">, </w:t>
+      </w:r>
+      <w:r>
+        <w:t xml:space="preserve">y sobre todo, </w:t>
+      </w:r>
+      <w:r>
+        <w:rPr>
+          <w:b/>
+          <w:bCs/>
+        </w:rPr>
+        <w:t>cumpliendo los estándares de las normas ISO en cuanto a eficiencia.</w:t>
+      </w:r>
+    </w:p>
+    <w:p>
+      <w:pPr>
+        <w:jc w:val="both"/>
+        <w:rPr>
+          <w:b/>
+          <w:bCs/>
+        </w:rPr>
+      </w:pPr>
+    </w:p>
+    <w:p>
+      <w:pPr>
+        <w:pStyle w:val="Ttulo3"/>
+        <w:numPr>
+          <w:ilvl w:val="2"/>
+          <w:numId w:val="1"/>
+        </w:numPr>
+      </w:pPr>
+      <w:r>
+        <w:t>Pautas de diseño.</w:t>
+      </w:r>
+    </w:p>
+    <w:p>
+      <w:pPr>
+        <w:jc w:val="both"/>
+      </w:pPr>
+      <w:r>
+        <w:t>Cuando se planteó la idea de la aplicación</w:t>
+      </w:r>
+      <w:r>
+        <w:t>, se comenzó realizando un diseño gráfico de cómo se quería plasmar la interfaz. Se tuvieron en cuenta varios principios básicos, que son los que se suelen seguir a la hora de realizar el diseño de una aplicación:</w:t>
+      </w:r>
+    </w:p>
+    <w:p>
+      <w:pPr>
+        <w:pStyle w:val="Prrafodelista"/>
+        <w:numPr>
+          <w:ilvl w:val="0"/>
+          <w:numId w:val="2"/>
+        </w:numPr>
+        <w:jc w:val="both"/>
+      </w:pPr>
+      <w:r>
+        <w:rPr>
+          <w:b/>
+          <w:bCs/>
+        </w:rPr>
+        <w:t>Simplicidad</w:t>
+      </w:r>
+      <w:r>
+        <w:t xml:space="preserve">: </w:t>
+      </w:r>
+      <w:r>
+        <w:t xml:space="preserve">Se intentó que la </w:t>
+      </w:r>
+      <w:proofErr w:type="gramStart"/>
+      <w:r>
+        <w:t>app</w:t>
+      </w:r>
+      <w:proofErr w:type="gramEnd"/>
+      <w:r>
+        <w:t xml:space="preserve"> fuese lo más minimalista posible, sin aplicar grandes excentricidades, y que el usuario tuviese como primera impresión una aplicación despejada, clara y atractiva a la vista.</w:t>
+      </w:r>
+    </w:p>
+    <w:p>
+      <w:pPr>
+        <w:pStyle w:val="Prrafodelista"/>
+        <w:numPr>
+          <w:ilvl w:val="0"/>
+          <w:numId w:val="2"/>
+        </w:numPr>
+        <w:jc w:val="both"/>
+      </w:pPr>
+      <w:r>
+        <w:rPr>
+          <w:b/>
+          <w:bCs/>
+        </w:rPr>
+        <w:t>Coherencia</w:t>
+      </w:r>
+      <w:r>
+        <w:t>: Además de vistosa, se quiso realizar una aplicación que fuese intuitiva, con iconos y menús descriptivos para facilitar al usuario su uso.</w:t>
+      </w:r>
+    </w:p>
+    <w:p>
+      <w:pPr>
+        <w:pStyle w:val="Prrafodelista"/>
+        <w:numPr>
+          <w:ilvl w:val="0"/>
+          <w:numId w:val="2"/>
+        </w:numPr>
+        <w:jc w:val="both"/>
+      </w:pPr>
+      <w:r>
+        <w:rPr>
+          <w:b/>
+          <w:bCs/>
+        </w:rPr>
+        <w:t>Especificidad</w:t>
+      </w:r>
+      <w:r>
+        <w:t>: Como en principio la aplicación está orientada a dispositivos móviles, el diseño debe ser consecuente con la plataforma en la que se vaya a utilizar, por lo que el planteamiento de diseño se basó en dispositivos móviles.</w:t>
+      </w:r>
+    </w:p>
+    <w:p>
+      <w:pPr>
+        <w:pStyle w:val="Prrafodelista"/>
+        <w:numPr>
+          <w:ilvl w:val="0"/>
+          <w:numId w:val="2"/>
+        </w:numPr>
+        <w:jc w:val="both"/>
+      </w:pPr>
+      <w:r>
+        <w:rPr>
+          <w:b/>
+          <w:bCs/>
+        </w:rPr>
+        <w:t>Paleta</w:t>
+      </w:r>
+      <w:r>
+        <w:t xml:space="preserve"> </w:t>
+      </w:r>
+      <w:r>
+        <w:rPr>
+          <w:b/>
+          <w:bCs/>
+        </w:rPr>
+        <w:t>de</w:t>
+      </w:r>
+      <w:r>
+        <w:t xml:space="preserve"> </w:t>
+      </w:r>
+      <w:r>
+        <w:rPr>
+          <w:b/>
+          <w:bCs/>
+        </w:rPr>
+        <w:t>colores</w:t>
+      </w:r>
+      <w:r>
+        <w:t xml:space="preserve">: Los colores utilizados son una parte vital en el planteamiento de cualquier interfaz gráfica, ya que estos deben ser acordes a la idea de la aplicación, y deben hacerla reconocible y enmarcarla en el contexto que se desea. Para esta </w:t>
+      </w:r>
+      <w:r>
+        <w:lastRenderedPageBreak/>
+        <w:t xml:space="preserve">aplicación, se utilizó una gama de colores basado en la marca </w:t>
+      </w:r>
+      <w:r>
+        <w:rPr>
+          <w:i/>
+          <w:iCs/>
+        </w:rPr>
+        <w:t xml:space="preserve">LEGO, </w:t>
+      </w:r>
+      <w:r>
+        <w:t>que se puede observar en la imagen inferior.</w:t>
+      </w:r>
+    </w:p>
+    <w:p>
+      <w:pPr>
+        <w:keepNext/>
+        <w:jc w:val="both"/>
+      </w:pPr>
+      <w:r>
+        <w:rPr>
+          <w:noProof/>
+        </w:rPr>
+        <w:drawing>
+          <wp:inline distT="0" distB="0" distL="0" distR="0" wp14:anchorId="0708D7B2" wp14:editId="58D18BBC">
+            <wp:extent cx="5400040" cy="2606040"/>
+            <wp:effectExtent l="0" t="0" r="0" b="3810"/>
+            <wp:docPr id="1250152081" name="Imagen 9" descr="Gráfico, Gráfico de rectángulos&#10;&#10;Descripción generada automáticamente"/>
+            <wp:cNvGraphicFramePr>
+              <a:graphicFrameLocks xmlns:a="http://schemas.openxmlformats.org/drawingml/2006/main" noChangeAspect="1"/>
+            </wp:cNvGraphicFramePr>
+            <a:graphic xmlns:a="http://schemas.openxmlformats.org/drawingml/2006/main">
+              <a:graphicData uri="http://schemas.openxmlformats.org/drawingml/2006/picture">
+                <pic:pic xmlns:pic="http://schemas.openxmlformats.org/drawingml/2006/picture">
+                  <pic:nvPicPr>
+                    <pic:cNvPr id="1250152081" name="Imagen 9" descr="Gráfico, Gráfico de rectángulos&#10;&#10;Descripción generada automáticamente"/>
+                    <pic:cNvPicPr/>
+                  </pic:nvPicPr>
+                  <pic:blipFill>
+                    <a:blip r:embed="rId22" cstate="print">
+                      <a:extLst>
+                        <a:ext uri="{28A0092B-C50C-407E-A947-70E740481C1C}">
+                          <a14:useLocalDpi xmlns:a14="http://schemas.microsoft.com/office/drawing/2010/main" val="0"/>
+                        </a:ext>
+                      </a:extLst>
+                    </a:blip>
+                    <a:stretch>
+                      <a:fillRect/>
+                    </a:stretch>
+                  </pic:blipFill>
+                  <pic:spPr>
+                    <a:xfrm>
+                      <a:off x="0" y="0"/>
+                      <a:ext cx="5400040" cy="2606040"/>
+                    </a:xfrm>
+                    <a:prstGeom prst="rect">
+                      <a:avLst/>
+                    </a:prstGeom>
+                  </pic:spPr>
+                </pic:pic>
+              </a:graphicData>
+            </a:graphic>
+          </wp:inline>
+        </w:drawing>
+      </w:r>
+    </w:p>
+    <w:p>
+      <w:pPr>
+        <w:pStyle w:val="Descripcin"/>
+        <w:jc w:val="center"/>
+      </w:pPr>
+      <w:r>
+        <w:t xml:space="preserve">Imagen </w:t>
+      </w:r>
+      <w:r>
+        <w:fldChar w:fldCharType="begin"/>
+      </w:r>
+      <w:r>
+        <w:instrText xml:space="preserve"> SEQ Imagen \* ARABIC </w:instrText>
+      </w:r>
+      <w:r>
+        <w:fldChar w:fldCharType="separate"/>
+      </w:r>
+      <w:r>
+        <w:rPr>
+          <w:noProof/>
+        </w:rPr>
+        <w:t>12</w:t>
+      </w:r>
+      <w:r>
+        <w:fldChar w:fldCharType="end"/>
+      </w:r>
+      <w:r>
+        <w:t>. Paleta de colores RGB utilizada en la aplicación.</w:t>
+      </w:r>
+    </w:p>
+    <w:p>
+      <w:pPr>
+        <w:jc w:val="both"/>
+      </w:pPr>
+      <w:r>
+        <w:t>Con todos estos requisitos claros, se planteó el siguiente diseño inicial para la aplicación:</w:t>
+      </w:r>
+    </w:p>
+    <w:p>
+      <w:pPr>
+        <w:jc w:val="both"/>
+      </w:pPr>
+    </w:p>
+    <w:p>
+      <w:pPr>
+        <w:jc w:val="both"/>
+      </w:pPr>
+      <w:r>
+        <w:rPr>
+          <w:noProof/>
+        </w:rPr>
+        <w:drawing>
+          <wp:inline distT="0" distB="0" distL="0" distR="0" wp14:anchorId="57761673" wp14:editId="4612C30C">
+            <wp:extent cx="5400040" cy="2002155"/>
+            <wp:effectExtent l="0" t="0" r="0" b="0"/>
+            <wp:docPr id="924999446" name="Imagen 8" descr="Interfaz de usuario gráfica, Aplicación&#10;&#10;Descripción generada automáticamente"/>
+            <wp:cNvGraphicFramePr>
+              <a:graphicFrameLocks xmlns:a="http://schemas.openxmlformats.org/drawingml/2006/main" noChangeAspect="1"/>
+            </wp:cNvGraphicFramePr>
+            <a:graphic xmlns:a="http://schemas.openxmlformats.org/drawingml/2006/main">
+              <a:graphicData uri="http://schemas.openxmlformats.org/drawingml/2006/picture">
+                <pic:pic xmlns:pic="http://schemas.openxmlformats.org/drawingml/2006/picture">
+                  <pic:nvPicPr>
+                    <pic:cNvPr id="924999446" name="Imagen 8" descr="Interfaz de usuario gráfica, Aplicación&#10;&#10;Descripción generada automáticamente"/>
+                    <pic:cNvPicPr/>
+                  </pic:nvPicPr>
+                  <pic:blipFill>
+                    <a:blip r:embed="rId23" cstate="print">
+                      <a:extLst>
+                        <a:ext uri="{28A0092B-C50C-407E-A947-70E740481C1C}">
+                          <a14:useLocalDpi xmlns:a14="http://schemas.microsoft.com/office/drawing/2010/main" val="0"/>
+                        </a:ext>
+                      </a:extLst>
+                    </a:blip>
+                    <a:stretch>
+                      <a:fillRect/>
+                    </a:stretch>
+                  </pic:blipFill>
+                  <pic:spPr>
+                    <a:xfrm>
+                      <a:off x="0" y="0"/>
+                      <a:ext cx="5400040" cy="2002155"/>
+                    </a:xfrm>
+                    <a:prstGeom prst="rect">
+                      <a:avLst/>
+                    </a:prstGeom>
+                  </pic:spPr>
+                </pic:pic>
+              </a:graphicData>
+            </a:graphic>
+          </wp:inline>
+        </w:drawing>
+      </w:r>
+    </w:p>
+    <w:p>
+      <w:pPr>
+        <w:pStyle w:val="Descripcin"/>
+        <w:jc w:val="center"/>
+      </w:pPr>
+      <w:r>
+        <w:t xml:space="preserve">Imagen </w:t>
+      </w:r>
+      <w:r>
+        <w:fldChar w:fldCharType="begin"/>
+      </w:r>
+      <w:r>
+        <w:instrText xml:space="preserve"> SEQ Imagen \* ARABIC </w:instrText>
+      </w:r>
+      <w:r>
+        <w:fldChar w:fldCharType="separate"/>
+      </w:r>
+      <w:r>
+        <w:rPr>
+          <w:noProof/>
+        </w:rPr>
+        <w:t>13</w:t>
+      </w:r>
+      <w:r>
+        <w:fldChar w:fldCharType="end"/>
+      </w:r>
+      <w:r>
+        <w:t>. Primer diseño de la aplicación.</w:t>
+      </w:r>
     </w:p>
     <w:p>
       <w:pPr>
@@ -2772,7 +3790,7 @@
       <w:r>
         <w:t xml:space="preserve">Android Studio: </w:t>
       </w:r>
-      <w:hyperlink r:id="rId19" w:history="1">
+      <w:hyperlink r:id="rId24" w:history="1">
         <w:r>
           <w:rPr>
             <w:rStyle w:val="Hipervnculo"/>
@@ -2790,7 +3808,7 @@
       <w:r>
         <w:t xml:space="preserve">XML: </w:t>
       </w:r>
-      <w:hyperlink r:id="rId20" w:history="1">
+      <w:hyperlink r:id="rId25" w:history="1">
         <w:r>
           <w:rPr>
             <w:rStyle w:val="Hipervnculo"/>
@@ -2808,8 +3826,18 @@
       <w:r>
         <w:t xml:space="preserve">: </w:t>
       </w:r>
-      <w:r>
-        <w:t>https://digital55.com/blog/que-es-firebase-funcionalidades-ventajas-conclusiones/</w:t>
+      <w:hyperlink r:id="rId26" w:history="1">
+        <w:r>
+          <w:rPr>
+            <w:rStyle w:val="Hipervnculo"/>
+          </w:rPr>
+          <w:t>https://digital55.com/blog/que-es-firebase-funcionalidades-ventajas-conclusiones/</w:t>
+        </w:r>
+      </w:hyperlink>
+    </w:p>
+    <w:p>
+      <w:r>
+        <w:t>https://appmaster.io/es/blog/guia-de-diseno-de-aplicaciones-moviles</w:t>
       </w:r>
     </w:p>
     <w:p>
@@ -2833,7 +3861,7 @@
     </w:p>
     <w:p/>
     <w:sectPr>
-      <w:footerReference w:type="default" r:id="rId21"/>
+      <w:footerReference w:type="default" r:id="rId27"/>
       <w:pgSz w:w="11906" w:h="16838"/>
       <w:pgMar w:top="1417" w:right="1701" w:bottom="1417" w:left="1701" w:header="708" w:footer="708" w:gutter="0"/>
       <w:pgNumType w:start="0"/>
@@ -2846,7 +3874,7 @@
 </file>
 
 <file path=word/endnotes.xml><?xml version="1.0" encoding="utf-8"?>
-<w:endnotes xmlns:wpc="http://schemas.microsoft.com/office/word/2010/wordprocessingCanvas" xmlns:cx="http://schemas.microsoft.com/office/drawing/2014/chartex" xmlns:cx1="http://schemas.microsoft.com/office/drawing/2015/9/8/chartex" xmlns:cx2="http://schemas.microsoft.com/office/drawing/2015/10/21/chartex" xmlns:cx3="http://schemas.microsoft.com/office/drawing/2016/5/9/chartex" xmlns:cx4="http://schemas.microsoft.com/office/drawing/2016/5/10/chartex" xmlns:cx5="http://schemas.microsoft.com/office/drawing/2016/5/11/chartex" xmlns:cx6="http://schemas.microsoft.com/office/drawing/2016/5/12/chartex" xmlns:cx7="http://schemas.microsoft.com/office/drawing/2016/5/13/chartex" xmlns:cx8="http://schemas.microsoft.com/office/drawing/2016/5/14/chartex" xmlns:mc="http://schemas.openxmlformats.org/markup-compatibility/2006" xmlns:aink="http://schemas.microsoft.com/office/drawing/2016/ink" xmlns:am3d="http://schemas.microsoft.com/office/drawing/2017/model3d" xmlns:o="urn:schemas-microsoft-com:office:office" xmlns:oel="http://schemas.microsoft.com/office/2019/extlst" xmlns:r="http://schemas.openxmlformats.org/officeDocument/2006/relationships" xmlns:m="http://schemas.openxmlformats.org/officeDocument/2006/math" xmlns:v="urn:schemas-microsoft-com:vml" xmlns:wp14="http://schemas.microsoft.com/office/word/2010/wordprocessingDrawing" xmlns:wp="http://schemas.openxmlformats.org/drawingml/2006/wordprocessingDrawing" xmlns:w10="urn:schemas-microsoft-com:office:word" xmlns:w="http://schemas.openxmlformats.org/wordprocessingml/2006/main" xmlns:w14="http://schemas.microsoft.com/office/word/2010/wordml" xmlns:w15="http://schemas.microsoft.com/office/word/2012/wordml" xmlns:w16cex="http://schemas.microsoft.com/office/word/2018/wordml/cex" xmlns:w16cid="http://schemas.microsoft.com/office/word/2016/wordml/cid" xmlns:w16="http://schemas.microsoft.com/office/word/2018/wordml" xmlns:w16sdtdh="http://schemas.microsoft.com/office/word/2020/wordml/sdtdatahash" xmlns:w16se="http://schemas.microsoft.com/office/word/2015/wordml/symex" xmlns:wpg="http://schemas.microsoft.com/office/word/2010/wordprocessingGroup" xmlns:wpi="http://schemas.microsoft.com/office/word/2010/wordprocessingInk" xmlns:wne="http://schemas.microsoft.com/office/word/2006/wordml" xmlns:wps="http://schemas.microsoft.com/office/word/2010/wordprocessingShape" mc:Ignorable="w14 w15 w16se w16cid w16 w16cex w16sdtdh wp14">
+<w:endnotes xmlns:wpc="http://schemas.microsoft.com/office/word/2010/wordprocessingCanvas" xmlns:cx="http://schemas.microsoft.com/office/drawing/2014/chartex" xmlns:cx1="http://schemas.microsoft.com/office/drawing/2015/9/8/chartex" xmlns:cx2="http://schemas.microsoft.com/office/drawing/2015/10/21/chartex" xmlns:cx3="http://schemas.microsoft.com/office/drawing/2016/5/9/chartex" xmlns:cx4="http://schemas.microsoft.com/office/drawing/2016/5/10/chartex" xmlns:cx5="http://schemas.microsoft.com/office/drawing/2016/5/11/chartex" xmlns:cx6="http://schemas.microsoft.com/office/drawing/2016/5/12/chartex" xmlns:cx7="http://schemas.microsoft.com/office/drawing/2016/5/13/chartex" xmlns:cx8="http://schemas.microsoft.com/office/drawing/2016/5/14/chartex" xmlns:mc="http://schemas.openxmlformats.org/markup-compatibility/2006" xmlns:aink="http://schemas.microsoft.com/office/drawing/2016/ink" xmlns:am3d="http://schemas.microsoft.com/office/drawing/2017/model3d" xmlns:o="urn:schemas-microsoft-com:office:office" xmlns:oel="http://schemas.microsoft.com/office/2019/extlst" xmlns:r="http://schemas.openxmlformats.org/officeDocument/2006/relationships" xmlns:m="http://schemas.openxmlformats.org/officeDocument/2006/math" xmlns:v="urn:schemas-microsoft-com:vml" xmlns:wp14="http://schemas.microsoft.com/office/word/2010/wordprocessingDrawing" xmlns:wp="http://schemas.openxmlformats.org/drawingml/2006/wordprocessingDrawing" xmlns:w10="urn:schemas-microsoft-com:office:word" xmlns:w="http://schemas.openxmlformats.org/wordprocessingml/2006/main" xmlns:w14="http://schemas.microsoft.com/office/word/2010/wordml" xmlns:w15="http://schemas.microsoft.com/office/word/2012/wordml" xmlns:w16cex="http://schemas.microsoft.com/office/word/2018/wordml/cex" xmlns:w16cid="http://schemas.microsoft.com/office/word/2016/wordml/cid" xmlns:w16="http://schemas.microsoft.com/office/word/2018/wordml" xmlns:w16du="http://schemas.microsoft.com/office/word/2023/wordml/word16du" xmlns:w16sdtdh="http://schemas.microsoft.com/office/word/2020/wordml/sdtdatahash" xmlns:w16sdtfl="http://schemas.microsoft.com/office/word/2024/wordml/sdtformatlock" xmlns:w16se="http://schemas.microsoft.com/office/word/2015/wordml/symex" xmlns:wpg="http://schemas.microsoft.com/office/word/2010/wordprocessingGroup" xmlns:wpi="http://schemas.microsoft.com/office/word/2010/wordprocessingInk" xmlns:wne="http://schemas.microsoft.com/office/word/2006/wordml" xmlns:wps="http://schemas.microsoft.com/office/word/2010/wordprocessingShape" mc:Ignorable="w14 w15 w16se w16cid w16 w16cex w16sdtdh w16sdtfl w16du wp14">
   <w:endnote w:type="separator" w:id="-1">
     <w:p>
       <w:pPr>
@@ -2871,7 +3899,7 @@
 </file>
 
 <file path=word/footer1.xml><?xml version="1.0" encoding="utf-8"?>
-<w:ftr xmlns:wpc="http://schemas.microsoft.com/office/word/2010/wordprocessingCanvas" xmlns:cx="http://schemas.microsoft.com/office/drawing/2014/chartex" xmlns:cx1="http://schemas.microsoft.com/office/drawing/2015/9/8/chartex" xmlns:cx2="http://schemas.microsoft.com/office/drawing/2015/10/21/chartex" xmlns:cx3="http://schemas.microsoft.com/office/drawing/2016/5/9/chartex" xmlns:cx4="http://schemas.microsoft.com/office/drawing/2016/5/10/chartex" xmlns:cx5="http://schemas.microsoft.com/office/drawing/2016/5/11/chartex" xmlns:cx6="http://schemas.microsoft.com/office/drawing/2016/5/12/chartex" xmlns:cx7="http://schemas.microsoft.com/office/drawing/2016/5/13/chartex" xmlns:cx8="http://schemas.microsoft.com/office/drawing/2016/5/14/chartex" xmlns:mc="http://schemas.openxmlformats.org/markup-compatibility/2006" xmlns:aink="http://schemas.microsoft.com/office/drawing/2016/ink" xmlns:am3d="http://schemas.microsoft.com/office/drawing/2017/model3d" xmlns:o="urn:schemas-microsoft-com:office:office" xmlns:oel="http://schemas.microsoft.com/office/2019/extlst" xmlns:r="http://schemas.openxmlformats.org/officeDocument/2006/relationships" xmlns:m="http://schemas.openxmlformats.org/officeDocument/2006/math" xmlns:v="urn:schemas-microsoft-com:vml" xmlns:wp14="http://schemas.microsoft.com/office/word/2010/wordprocessingDrawing" xmlns:wp="http://schemas.openxmlformats.org/drawingml/2006/wordprocessingDrawing" xmlns:w10="urn:schemas-microsoft-com:office:word" xmlns:w="http://schemas.openxmlformats.org/wordprocessingml/2006/main" xmlns:w14="http://schemas.microsoft.com/office/word/2010/wordml" xmlns:w15="http://schemas.microsoft.com/office/word/2012/wordml" xmlns:w16cex="http://schemas.microsoft.com/office/word/2018/wordml/cex" xmlns:w16cid="http://schemas.microsoft.com/office/word/2016/wordml/cid" xmlns:w16="http://schemas.microsoft.com/office/word/2018/wordml" xmlns:w16sdtdh="http://schemas.microsoft.com/office/word/2020/wordml/sdtdatahash" xmlns:w16se="http://schemas.microsoft.com/office/word/2015/wordml/symex" xmlns:wpg="http://schemas.microsoft.com/office/word/2010/wordprocessingGroup" xmlns:wpi="http://schemas.microsoft.com/office/word/2010/wordprocessingInk" xmlns:wne="http://schemas.microsoft.com/office/word/2006/wordml" xmlns:wps="http://schemas.microsoft.com/office/word/2010/wordprocessingShape" mc:Ignorable="w14 w15 w16se w16cid w16 w16cex w16sdtdh wp14">
+<w:ftr xmlns:wpc="http://schemas.microsoft.com/office/word/2010/wordprocessingCanvas" xmlns:cx="http://schemas.microsoft.com/office/drawing/2014/chartex" xmlns:cx1="http://schemas.microsoft.com/office/drawing/2015/9/8/chartex" xmlns:cx2="http://schemas.microsoft.com/office/drawing/2015/10/21/chartex" xmlns:cx3="http://schemas.microsoft.com/office/drawing/2016/5/9/chartex" xmlns:cx4="http://schemas.microsoft.com/office/drawing/2016/5/10/chartex" xmlns:cx5="http://schemas.microsoft.com/office/drawing/2016/5/11/chartex" xmlns:cx6="http://schemas.microsoft.com/office/drawing/2016/5/12/chartex" xmlns:cx7="http://schemas.microsoft.com/office/drawing/2016/5/13/chartex" xmlns:cx8="http://schemas.microsoft.com/office/drawing/2016/5/14/chartex" xmlns:mc="http://schemas.openxmlformats.org/markup-compatibility/2006" xmlns:aink="http://schemas.microsoft.com/office/drawing/2016/ink" xmlns:am3d="http://schemas.microsoft.com/office/drawing/2017/model3d" xmlns:o="urn:schemas-microsoft-com:office:office" xmlns:oel="http://schemas.microsoft.com/office/2019/extlst" xmlns:r="http://schemas.openxmlformats.org/officeDocument/2006/relationships" xmlns:m="http://schemas.openxmlformats.org/officeDocument/2006/math" xmlns:v="urn:schemas-microsoft-com:vml" xmlns:wp14="http://schemas.microsoft.com/office/word/2010/wordprocessingDrawing" xmlns:wp="http://schemas.openxmlformats.org/drawingml/2006/wordprocessingDrawing" xmlns:w10="urn:schemas-microsoft-com:office:word" xmlns:w="http://schemas.openxmlformats.org/wordprocessingml/2006/main" xmlns:w14="http://schemas.microsoft.com/office/word/2010/wordml" xmlns:w15="http://schemas.microsoft.com/office/word/2012/wordml" xmlns:w16cex="http://schemas.microsoft.com/office/word/2018/wordml/cex" xmlns:w16cid="http://schemas.microsoft.com/office/word/2016/wordml/cid" xmlns:w16="http://schemas.microsoft.com/office/word/2018/wordml" xmlns:w16du="http://schemas.microsoft.com/office/word/2023/wordml/word16du" xmlns:w16sdtdh="http://schemas.microsoft.com/office/word/2020/wordml/sdtdatahash" xmlns:w16sdtfl="http://schemas.microsoft.com/office/word/2024/wordml/sdtformatlock" xmlns:w16se="http://schemas.microsoft.com/office/word/2015/wordml/symex" xmlns:wpg="http://schemas.microsoft.com/office/word/2010/wordprocessingGroup" xmlns:wpi="http://schemas.microsoft.com/office/word/2010/wordprocessingInk" xmlns:wne="http://schemas.microsoft.com/office/word/2006/wordml" xmlns:wps="http://schemas.microsoft.com/office/word/2010/wordprocessingShape" mc:Ignorable="w14 w15 w16se w16cid w16 w16cex w16sdtdh w16sdtfl w16du wp14">
   <w:sdt>
     <w:sdtPr>
       <w:id w:val="1477880473"/>
@@ -2913,7 +3941,7 @@
 </file>
 
 <file path=word/footnotes.xml><?xml version="1.0" encoding="utf-8"?>
-<w:footnotes xmlns:wpc="http://schemas.microsoft.com/office/word/2010/wordprocessingCanvas" xmlns:cx="http://schemas.microsoft.com/office/drawing/2014/chartex" xmlns:cx1="http://schemas.microsoft.com/office/drawing/2015/9/8/chartex" xmlns:cx2="http://schemas.microsoft.com/office/drawing/2015/10/21/chartex" xmlns:cx3="http://schemas.microsoft.com/office/drawing/2016/5/9/chartex" xmlns:cx4="http://schemas.microsoft.com/office/drawing/2016/5/10/chartex" xmlns:cx5="http://schemas.microsoft.com/office/drawing/2016/5/11/chartex" xmlns:cx6="http://schemas.microsoft.com/office/drawing/2016/5/12/chartex" xmlns:cx7="http://schemas.microsoft.com/office/drawing/2016/5/13/chartex" xmlns:cx8="http://schemas.microsoft.com/office/drawing/2016/5/14/chartex" xmlns:mc="http://schemas.openxmlformats.org/markup-compatibility/2006" xmlns:aink="http://schemas.microsoft.com/office/drawing/2016/ink" xmlns:am3d="http://schemas.microsoft.com/office/drawing/2017/model3d" xmlns:o="urn:schemas-microsoft-com:office:office" xmlns:oel="http://schemas.microsoft.com/office/2019/extlst" xmlns:r="http://schemas.openxmlformats.org/officeDocument/2006/relationships" xmlns:m="http://schemas.openxmlformats.org/officeDocument/2006/math" xmlns:v="urn:schemas-microsoft-com:vml" xmlns:wp14="http://schemas.microsoft.com/office/word/2010/wordprocessingDrawing" xmlns:wp="http://schemas.openxmlformats.org/drawingml/2006/wordprocessingDrawing" xmlns:w10="urn:schemas-microsoft-com:office:word" xmlns:w="http://schemas.openxmlformats.org/wordprocessingml/2006/main" xmlns:w14="http://schemas.microsoft.com/office/word/2010/wordml" xmlns:w15="http://schemas.microsoft.com/office/word/2012/wordml" xmlns:w16cex="http://schemas.microsoft.com/office/word/2018/wordml/cex" xmlns:w16cid="http://schemas.microsoft.com/office/word/2016/wordml/cid" xmlns:w16="http://schemas.microsoft.com/office/word/2018/wordml" xmlns:w16sdtdh="http://schemas.microsoft.com/office/word/2020/wordml/sdtdatahash" xmlns:w16se="http://schemas.microsoft.com/office/word/2015/wordml/symex" xmlns:wpg="http://schemas.microsoft.com/office/word/2010/wordprocessingGroup" xmlns:wpi="http://schemas.microsoft.com/office/word/2010/wordprocessingInk" xmlns:wne="http://schemas.microsoft.com/office/word/2006/wordml" xmlns:wps="http://schemas.microsoft.com/office/word/2010/wordprocessingShape" mc:Ignorable="w14 w15 w16se w16cid w16 w16cex w16sdtdh wp14">
+<w:footnotes xmlns:wpc="http://schemas.microsoft.com/office/word/2010/wordprocessingCanvas" xmlns:cx="http://schemas.microsoft.com/office/drawing/2014/chartex" xmlns:cx1="http://schemas.microsoft.com/office/drawing/2015/9/8/chartex" xmlns:cx2="http://schemas.microsoft.com/office/drawing/2015/10/21/chartex" xmlns:cx3="http://schemas.microsoft.com/office/drawing/2016/5/9/chartex" xmlns:cx4="http://schemas.microsoft.com/office/drawing/2016/5/10/chartex" xmlns:cx5="http://schemas.microsoft.com/office/drawing/2016/5/11/chartex" xmlns:cx6="http://schemas.microsoft.com/office/drawing/2016/5/12/chartex" xmlns:cx7="http://schemas.microsoft.com/office/drawing/2016/5/13/chartex" xmlns:cx8="http://schemas.microsoft.com/office/drawing/2016/5/14/chartex" xmlns:mc="http://schemas.openxmlformats.org/markup-compatibility/2006" xmlns:aink="http://schemas.microsoft.com/office/drawing/2016/ink" xmlns:am3d="http://schemas.microsoft.com/office/drawing/2017/model3d" xmlns:o="urn:schemas-microsoft-com:office:office" xmlns:oel="http://schemas.microsoft.com/office/2019/extlst" xmlns:r="http://schemas.openxmlformats.org/officeDocument/2006/relationships" xmlns:m="http://schemas.openxmlformats.org/officeDocument/2006/math" xmlns:v="urn:schemas-microsoft-com:vml" xmlns:wp14="http://schemas.microsoft.com/office/word/2010/wordprocessingDrawing" xmlns:wp="http://schemas.openxmlformats.org/drawingml/2006/wordprocessingDrawing" xmlns:w10="urn:schemas-microsoft-com:office:word" xmlns:w="http://schemas.openxmlformats.org/wordprocessingml/2006/main" xmlns:w14="http://schemas.microsoft.com/office/word/2010/wordml" xmlns:w15="http://schemas.microsoft.com/office/word/2012/wordml" xmlns:w16cex="http://schemas.microsoft.com/office/word/2018/wordml/cex" xmlns:w16cid="http://schemas.microsoft.com/office/word/2016/wordml/cid" xmlns:w16="http://schemas.microsoft.com/office/word/2018/wordml" xmlns:w16du="http://schemas.microsoft.com/office/word/2023/wordml/word16du" xmlns:w16sdtdh="http://schemas.microsoft.com/office/word/2020/wordml/sdtdatahash" xmlns:w16sdtfl="http://schemas.microsoft.com/office/word/2024/wordml/sdtformatlock" xmlns:w16se="http://schemas.microsoft.com/office/word/2015/wordml/symex" xmlns:wpg="http://schemas.microsoft.com/office/word/2010/wordprocessingGroup" xmlns:wpi="http://schemas.microsoft.com/office/word/2010/wordprocessingInk" xmlns:wne="http://schemas.microsoft.com/office/word/2006/wordml" xmlns:wps="http://schemas.microsoft.com/office/word/2010/wordprocessingShape" mc:Ignorable="w14 w15 w16se w16cid w16 w16cex w16sdtdh w16sdtfl w16du wp14">
   <w:footnote w:type="separator" w:id="-1">
     <w:p>
       <w:pPr>
@@ -2938,7 +3966,7 @@
 </file>
 
 <file path=word/numbering.xml><?xml version="1.0" encoding="utf-8"?>
-<w:numbering xmlns:wpc="http://schemas.microsoft.com/office/word/2010/wordprocessingCanvas" xmlns:cx="http://schemas.microsoft.com/office/drawing/2014/chartex" xmlns:cx1="http://schemas.microsoft.com/office/drawing/2015/9/8/chartex" xmlns:cx2="http://schemas.microsoft.com/office/drawing/2015/10/21/chartex" xmlns:cx3="http://schemas.microsoft.com/office/drawing/2016/5/9/chartex" xmlns:cx4="http://schemas.microsoft.com/office/drawing/2016/5/10/chartex" xmlns:cx5="http://schemas.microsoft.com/office/drawing/2016/5/11/chartex" xmlns:cx6="http://schemas.microsoft.com/office/drawing/2016/5/12/chartex" xmlns:cx7="http://schemas.microsoft.com/office/drawing/2016/5/13/chartex" xmlns:cx8="http://schemas.microsoft.com/office/drawing/2016/5/14/chartex" xmlns:mc="http://schemas.openxmlformats.org/markup-compatibility/2006" xmlns:aink="http://schemas.microsoft.com/office/drawing/2016/ink" xmlns:am3d="http://schemas.microsoft.com/office/drawing/2017/model3d" xmlns:o="urn:schemas-microsoft-com:office:office" xmlns:oel="http://schemas.microsoft.com/office/2019/extlst" xmlns:r="http://schemas.openxmlformats.org/officeDocument/2006/relationships" xmlns:m="http://schemas.openxmlformats.org/officeDocument/2006/math" xmlns:v="urn:schemas-microsoft-com:vml" xmlns:wp14="http://schemas.microsoft.com/office/word/2010/wordprocessingDrawing" xmlns:wp="http://schemas.openxmlformats.org/drawingml/2006/wordprocessingDrawing" xmlns:w10="urn:schemas-microsoft-com:office:word" xmlns:w="http://schemas.openxmlformats.org/wordprocessingml/2006/main" xmlns:w14="http://schemas.microsoft.com/office/word/2010/wordml" xmlns:w15="http://schemas.microsoft.com/office/word/2012/wordml" xmlns:w16cex="http://schemas.microsoft.com/office/word/2018/wordml/cex" xmlns:w16cid="http://schemas.microsoft.com/office/word/2016/wordml/cid" xmlns:w16="http://schemas.microsoft.com/office/word/2018/wordml" xmlns:w16sdtdh="http://schemas.microsoft.com/office/word/2020/wordml/sdtdatahash" xmlns:w16se="http://schemas.microsoft.com/office/word/2015/wordml/symex" xmlns:wpg="http://schemas.microsoft.com/office/word/2010/wordprocessingGroup" xmlns:wpi="http://schemas.microsoft.com/office/word/2010/wordprocessingInk" xmlns:wne="http://schemas.microsoft.com/office/word/2006/wordml" xmlns:wps="http://schemas.microsoft.com/office/word/2010/wordprocessingShape" mc:Ignorable="w14 w15 w16se w16cid w16 w16cex w16sdtdh wp14">
+<w:numbering xmlns:wpc="http://schemas.microsoft.com/office/word/2010/wordprocessingCanvas" xmlns:cx="http://schemas.microsoft.com/office/drawing/2014/chartex" xmlns:cx1="http://schemas.microsoft.com/office/drawing/2015/9/8/chartex" xmlns:cx2="http://schemas.microsoft.com/office/drawing/2015/10/21/chartex" xmlns:cx3="http://schemas.microsoft.com/office/drawing/2016/5/9/chartex" xmlns:cx4="http://schemas.microsoft.com/office/drawing/2016/5/10/chartex" xmlns:cx5="http://schemas.microsoft.com/office/drawing/2016/5/11/chartex" xmlns:cx6="http://schemas.microsoft.com/office/drawing/2016/5/12/chartex" xmlns:cx7="http://schemas.microsoft.com/office/drawing/2016/5/13/chartex" xmlns:cx8="http://schemas.microsoft.com/office/drawing/2016/5/14/chartex" xmlns:mc="http://schemas.openxmlformats.org/markup-compatibility/2006" xmlns:aink="http://schemas.microsoft.com/office/drawing/2016/ink" xmlns:am3d="http://schemas.microsoft.com/office/drawing/2017/model3d" xmlns:o="urn:schemas-microsoft-com:office:office" xmlns:oel="http://schemas.microsoft.com/office/2019/extlst" xmlns:r="http://schemas.openxmlformats.org/officeDocument/2006/relationships" xmlns:m="http://schemas.openxmlformats.org/officeDocument/2006/math" xmlns:v="urn:schemas-microsoft-com:vml" xmlns:wp14="http://schemas.microsoft.com/office/word/2010/wordprocessingDrawing" xmlns:wp="http://schemas.openxmlformats.org/drawingml/2006/wordprocessingDrawing" xmlns:w10="urn:schemas-microsoft-com:office:word" xmlns:w="http://schemas.openxmlformats.org/wordprocessingml/2006/main" xmlns:w14="http://schemas.microsoft.com/office/word/2010/wordml" xmlns:w15="http://schemas.microsoft.com/office/word/2012/wordml" xmlns:w16cex="http://schemas.microsoft.com/office/word/2018/wordml/cex" xmlns:w16cid="http://schemas.microsoft.com/office/word/2016/wordml/cid" xmlns:w16="http://schemas.microsoft.com/office/word/2018/wordml" xmlns:w16du="http://schemas.microsoft.com/office/word/2023/wordml/word16du" xmlns:w16sdtdh="http://schemas.microsoft.com/office/word/2020/wordml/sdtdatahash" xmlns:w16sdtfl="http://schemas.microsoft.com/office/word/2024/wordml/sdtformatlock" xmlns:w16se="http://schemas.microsoft.com/office/word/2015/wordml/symex" xmlns:wpg="http://schemas.microsoft.com/office/word/2010/wordprocessingGroup" xmlns:wpi="http://schemas.microsoft.com/office/word/2010/wordprocessingInk" xmlns:wne="http://schemas.microsoft.com/office/word/2006/wordml" xmlns:wps="http://schemas.microsoft.com/office/word/2010/wordprocessingShape" mc:Ignorable="w14 w15 w16se w16cid w16 w16cex w16sdtdh w16sdtfl w16du wp14">
   <w:abstractNum w:abstractNumId="0" w15:restartNumberingAfterBreak="0">
     <w:nsid w:val="03080BC5"/>
     <w:multiLevelType w:val="hybridMultilevel"/>
@@ -3551,7 +4579,7 @@
 </file>
 
 <file path=word/styles.xml><?xml version="1.0" encoding="utf-8"?>
-<w:styles xmlns:mc="http://schemas.openxmlformats.org/markup-compatibility/2006" xmlns:r="http://schemas.openxmlformats.org/officeDocument/2006/relationships" xmlns:w="http://schemas.openxmlformats.org/wordprocessingml/2006/main" xmlns:w14="http://schemas.microsoft.com/office/word/2010/wordml" xmlns:w15="http://schemas.microsoft.com/office/word/2012/wordml" xmlns:w16cex="http://schemas.microsoft.com/office/word/2018/wordml/cex" xmlns:w16cid="http://schemas.microsoft.com/office/word/2016/wordml/cid" xmlns:w16="http://schemas.microsoft.com/office/word/2018/wordml" xmlns:w16sdtdh="http://schemas.microsoft.com/office/word/2020/wordml/sdtdatahash" xmlns:w16se="http://schemas.microsoft.com/office/word/2015/wordml/symex" mc:Ignorable="w14 w15 w16se w16cid w16 w16cex w16sdtdh">
+<w:styles xmlns:mc="http://schemas.openxmlformats.org/markup-compatibility/2006" xmlns:r="http://schemas.openxmlformats.org/officeDocument/2006/relationships" xmlns:w="http://schemas.openxmlformats.org/wordprocessingml/2006/main" xmlns:w14="http://schemas.microsoft.com/office/word/2010/wordml" xmlns:w15="http://schemas.microsoft.com/office/word/2012/wordml" xmlns:w16cex="http://schemas.microsoft.com/office/word/2018/wordml/cex" xmlns:w16cid="http://schemas.microsoft.com/office/word/2016/wordml/cid" xmlns:w16="http://schemas.microsoft.com/office/word/2018/wordml" xmlns:w16du="http://schemas.microsoft.com/office/word/2023/wordml/word16du" xmlns:w16sdtdh="http://schemas.microsoft.com/office/word/2020/wordml/sdtdatahash" xmlns:w16sdtfl="http://schemas.microsoft.com/office/word/2024/wordml/sdtformatlock" xmlns:w16se="http://schemas.microsoft.com/office/word/2015/wordml/symex" mc:Ignorable="w14 w15 w16se w16cid w16 w16cex w16sdtdh w16sdtfl w16du">
   <w:docDefaults>
     <w:rPrDefault>
       <w:rPr>

</xml_diff>